<commit_message>
fix: Update repo with newly submitted conclusion
</commit_message>
<xml_diff>
--- a/Cloud Formation.docx
+++ b/Cloud Formation.docx
@@ -92,7 +92,43 @@
         <w:rPr>
           <w:lang w:val="en-GB"/>
         </w:rPr>
-        <w:t xml:space="preserve">. The aim was to provide a solution to the business that would spread resources across two availability zones both containing public and private subnets. In each subnet part of the application would be hosted and tied in with a suitable security group to limit access to only necessary ports and IP addresses. </w:t>
+        <w:t xml:space="preserve">. The aim was </w:t>
+      </w:r>
+      <w:r>
+        <w:rPr>
+          <w:lang w:val="en-GB"/>
+        </w:rPr>
+        <w:t xml:space="preserve">both </w:t>
+      </w:r>
+      <w:r>
+        <w:rPr>
+          <w:lang w:val="en-GB"/>
+        </w:rPr>
+        <w:t>to provide a solution to the business that would spread resources across two availability zones</w:t>
+      </w:r>
+      <w:r>
+        <w:rPr>
+          <w:lang w:val="en-GB"/>
+        </w:rPr>
+        <w:t xml:space="preserve">, </w:t>
+      </w:r>
+      <w:r>
+        <w:rPr>
+          <w:lang w:val="en-GB"/>
+        </w:rPr>
+        <w:t>containing public and private subnets</w:t>
+      </w:r>
+      <w:r>
+        <w:rPr>
+          <w:lang w:val="en-GB"/>
+        </w:rPr>
+        <w:t xml:space="preserve"> but also to explore Infrastructure as Code and how it can be used to improve the software development lifecycle in terms of consistent deployment of resources to run applications</w:t>
+      </w:r>
+      <w:r>
+        <w:rPr>
+          <w:lang w:val="en-GB"/>
+        </w:rPr>
+        <w:t xml:space="preserve">. In each subnet part of the application would be hosted and tied in with a suitable security group to limit access to only necessary ports and IP addresses. </w:t>
       </w:r>
     </w:p>
     <w:p>
@@ -105,13 +141,91 @@
         <w:rPr>
           <w:lang w:val="en-GB"/>
         </w:rPr>
-        <w:t>I started the task by opening Cloud Formation designer and try</w:t>
-      </w:r>
-      <w:r>
-        <w:rPr>
-          <w:lang w:val="en-GB"/>
-        </w:rPr>
-        <w:t>ing to design what I thought might be a suitable approach based on the figures given to us in the brief. After many attempts to design the infrastructure and generate a template, I realised that I was lacking the knowledge required to create a basic network with the required components for a VPC and subnets. I referred back to some articles on CIDR and found a Youtube video titled “IPv4, CIDR, and VPC Subnets Made Simple!”</w:t>
+        <w:t>The</w:t>
+      </w:r>
+      <w:r>
+        <w:rPr>
+          <w:lang w:val="en-GB"/>
+        </w:rPr>
+        <w:t xml:space="preserve"> task </w:t>
+      </w:r>
+      <w:r>
+        <w:rPr>
+          <w:lang w:val="en-GB"/>
+        </w:rPr>
+        <w:t>was started using the</w:t>
+      </w:r>
+      <w:r>
+        <w:rPr>
+          <w:lang w:val="en-GB"/>
+        </w:rPr>
+        <w:t xml:space="preserve"> Cloud Formation designer </w:t>
+      </w:r>
+      <w:r>
+        <w:rPr>
+          <w:lang w:val="en-GB"/>
+        </w:rPr>
+        <w:t xml:space="preserve">to design what might be a suitable approach based on the figures given in the brief. </w:t>
+      </w:r>
+      <w:r>
+        <w:rPr>
+          <w:lang w:val="en-GB"/>
+        </w:rPr>
+        <w:t xml:space="preserve">Research was conducted on </w:t>
+      </w:r>
+      <w:r>
+        <w:rPr>
+          <w:lang w:val="en-GB"/>
+        </w:rPr>
+        <w:t>basic network</w:t>
+      </w:r>
+      <w:r>
+        <w:rPr>
+          <w:lang w:val="en-GB"/>
+        </w:rPr>
+        <w:t>ing design</w:t>
+      </w:r>
+      <w:r>
+        <w:rPr>
+          <w:lang w:val="en-GB"/>
+        </w:rPr>
+        <w:t xml:space="preserve"> with the required components for a VPC and subnets. </w:t>
+      </w:r>
+      <w:r>
+        <w:rPr>
+          <w:lang w:val="en-GB"/>
+        </w:rPr>
+        <w:t xml:space="preserve">An </w:t>
+      </w:r>
+      <w:r>
+        <w:rPr>
+          <w:lang w:val="en-GB"/>
+        </w:rPr>
+        <w:t>article</w:t>
+      </w:r>
+      <w:r>
+        <w:rPr>
+          <w:lang w:val="en-GB"/>
+        </w:rPr>
+        <w:t xml:space="preserve"> </w:t>
+      </w:r>
+      <w:r>
+        <w:rPr>
+          <w:lang w:val="en-GB"/>
+        </w:rPr>
+        <w:t>on CIDR</w:t>
+      </w:r>
+      <w:r>
+        <w:rPr>
+          <w:lang w:val="en-GB"/>
+        </w:rPr>
+        <w:t>, John Burke (2022), was researched</w:t>
+      </w:r>
+      <w:r>
+        <w:rPr>
+          <w:lang w:val="en-GB"/>
+        </w:rPr>
+        <w:t xml:space="preserve"> and a Youtube video titled “IPv4, CIDR, and VPC Subnets Made Simple!”</w:t>
       </w:r>
       <w:r>
         <w:rPr>
@@ -123,7 +237,1088 @@
         <w:rPr>
           <w:lang w:val="en-GB"/>
         </w:rPr>
-        <w:t>Schachte (2018)</w:t>
+        <w:t>Schachte (2018</w:t>
+      </w:r>
+      <w:r>
+        <w:rPr>
+          <w:lang w:val="en-GB"/>
+        </w:rPr>
+        <w:t>)</w:t>
+      </w:r>
+      <w:r>
+        <w:rPr>
+          <w:lang w:val="en-GB"/>
+        </w:rPr>
+        <w:t>, gave</w:t>
+      </w:r>
+      <w:r>
+        <w:rPr>
+          <w:lang w:val="en-GB"/>
+        </w:rPr>
+        <w:t xml:space="preserve"> a much clearer understanding of the networking aspect and what a VPC was. This allowed</w:t>
+      </w:r>
+      <w:r>
+        <w:rPr>
+          <w:lang w:val="en-GB"/>
+        </w:rPr>
+        <w:t xml:space="preserve"> the</w:t>
+      </w:r>
+      <w:r>
+        <w:rPr>
+          <w:lang w:val="en-GB"/>
+        </w:rPr>
+        <w:t xml:space="preserve"> focus </w:t>
+      </w:r>
+      <w:r>
+        <w:rPr>
+          <w:lang w:val="en-GB"/>
+        </w:rPr>
+        <w:t>to move to</w:t>
+      </w:r>
+      <w:r>
+        <w:rPr>
+          <w:lang w:val="en-GB"/>
+        </w:rPr>
+        <w:t xml:space="preserve"> templating out a solution by breaking up the deployment into smaller components. </w:t>
+      </w:r>
+      <w:r>
+        <w:rPr>
+          <w:lang w:val="en-GB"/>
+        </w:rPr>
+        <w:br/>
+      </w:r>
+      <w:r>
+        <w:rPr>
+          <w:lang w:val="en-GB"/>
+        </w:rPr>
+        <w:br/>
+        <w:t xml:space="preserve">When creating the VPC </w:t>
+      </w:r>
+      <w:r>
+        <w:rPr>
+          <w:lang w:val="en-GB"/>
+        </w:rPr>
+        <w:t>and s</w:t>
+      </w:r>
+      <w:r>
+        <w:rPr>
+          <w:lang w:val="en-GB"/>
+        </w:rPr>
+        <w:t>iz</w:t>
+      </w:r>
+      <w:r>
+        <w:rPr>
+          <w:lang w:val="en-GB"/>
+        </w:rPr>
+        <w:t>ing</w:t>
+      </w:r>
+      <w:r>
+        <w:rPr>
+          <w:lang w:val="en-GB"/>
+        </w:rPr>
+        <w:t xml:space="preserve"> the IP range with CIDR</w:t>
+      </w:r>
+      <w:r>
+        <w:rPr>
+          <w:lang w:val="en-GB"/>
+        </w:rPr>
+        <w:t xml:space="preserve"> i</w:t>
+      </w:r>
+      <w:r>
+        <w:rPr>
+          <w:lang w:val="en-GB"/>
+        </w:rPr>
+        <w:t>nitially</w:t>
+      </w:r>
+      <w:r>
+        <w:rPr>
+          <w:lang w:val="en-GB"/>
+        </w:rPr>
+        <w:t>,</w:t>
+      </w:r>
+      <w:r>
+        <w:rPr>
+          <w:lang w:val="en-GB"/>
+        </w:rPr>
+        <w:t xml:space="preserve"> </w:t>
+      </w:r>
+      <w:r>
+        <w:rPr>
+          <w:lang w:val="en-GB"/>
+        </w:rPr>
+        <w:t>it was</w:t>
+      </w:r>
+      <w:r>
+        <w:rPr>
+          <w:lang w:val="en-GB"/>
+        </w:rPr>
+        <w:t xml:space="preserve"> planned to use a small</w:t>
+      </w:r>
+      <w:r>
+        <w:rPr>
+          <w:lang w:val="en-GB"/>
+        </w:rPr>
+        <w:t>er</w:t>
+      </w:r>
+      <w:r>
+        <w:rPr>
+          <w:lang w:val="en-GB"/>
+        </w:rPr>
+        <w:t xml:space="preserve"> range such as 10.0.0.0/2</w:t>
+      </w:r>
+      <w:r>
+        <w:rPr>
+          <w:lang w:val="en-GB"/>
+        </w:rPr>
+        <w:t>8</w:t>
+      </w:r>
+      <w:r>
+        <w:rPr>
+          <w:lang w:val="en-GB"/>
+        </w:rPr>
+        <w:t xml:space="preserve"> </w:t>
+      </w:r>
+      <w:r>
+        <w:rPr>
+          <w:lang w:val="en-GB"/>
+        </w:rPr>
+        <w:t>with</w:t>
+      </w:r>
+      <w:r>
+        <w:rPr>
+          <w:lang w:val="en-GB"/>
+        </w:rPr>
+        <w:t xml:space="preserve"> </w:t>
+      </w:r>
+      <w:r>
+        <w:rPr>
+          <w:lang w:val="en-GB"/>
+        </w:rPr>
+        <w:t>16</w:t>
+      </w:r>
+      <w:r>
+        <w:rPr>
+          <w:lang w:val="en-GB"/>
+        </w:rPr>
+        <w:t xml:space="preserve"> hosts</w:t>
+      </w:r>
+      <w:r>
+        <w:rPr>
+          <w:lang w:val="en-GB"/>
+        </w:rPr>
+        <w:t xml:space="preserve"> for each subnet</w:t>
+      </w:r>
+      <w:r>
+        <w:rPr>
+          <w:lang w:val="en-GB"/>
+        </w:rPr>
+        <w:t>.</w:t>
+      </w:r>
+      <w:r>
+        <w:rPr>
+          <w:lang w:val="en-GB"/>
+        </w:rPr>
+        <w:t xml:space="preserve"> </w:t>
+      </w:r>
+      <w:r>
+        <w:rPr>
+          <w:lang w:val="en-GB"/>
+        </w:rPr>
+        <w:t xml:space="preserve">This seemed to be </w:t>
+      </w:r>
+      <w:r>
+        <w:rPr>
+          <w:lang w:val="en-GB"/>
+        </w:rPr>
+        <w:t xml:space="preserve">enough to cover </w:t>
+      </w:r>
+      <w:r>
+        <w:rPr>
+          <w:lang w:val="en-GB"/>
+        </w:rPr>
+        <w:t xml:space="preserve">the requirements </w:t>
+      </w:r>
+      <w:r>
+        <w:rPr>
+          <w:lang w:val="en-GB"/>
+        </w:rPr>
+        <w:t>including the</w:t>
+      </w:r>
+      <w:r>
+        <w:rPr>
+          <w:lang w:val="en-GB"/>
+        </w:rPr>
+        <w:t xml:space="preserve"> 5</w:t>
+      </w:r>
+      <w:r>
+        <w:rPr>
+          <w:lang w:val="en-GB"/>
+        </w:rPr>
+        <w:t xml:space="preserve"> reserved IPs AWS uses </w:t>
+      </w:r>
+      <w:r>
+        <w:rPr>
+          <w:lang w:val="en-GB"/>
+        </w:rPr>
+        <w:t xml:space="preserve">which were specified in the </w:t>
+      </w:r>
+      <w:r>
+        <w:rPr>
+          <w:lang w:val="en-GB"/>
+        </w:rPr>
+        <w:t>Subnets for your VPC (2022)</w:t>
+      </w:r>
+      <w:r>
+        <w:rPr>
+          <w:lang w:val="en-GB"/>
+        </w:rPr>
+        <w:t xml:space="preserve"> AWS </w:t>
+      </w:r>
+      <w:r>
+        <w:rPr>
+          <w:lang w:val="en-GB"/>
+        </w:rPr>
+        <w:t>documentation online.  After some initial deploymen</w:t>
+      </w:r>
+      <w:r>
+        <w:rPr>
+          <w:lang w:val="en-GB"/>
+        </w:rPr>
+        <w:t>t testing</w:t>
+      </w:r>
+      <w:r>
+        <w:rPr>
+          <w:lang w:val="en-GB"/>
+        </w:rPr>
+        <w:t xml:space="preserve"> </w:t>
+      </w:r>
+      <w:r>
+        <w:rPr>
+          <w:lang w:val="en-GB"/>
+        </w:rPr>
+        <w:t>this was changed to</w:t>
+      </w:r>
+      <w:r>
+        <w:rPr>
+          <w:lang w:val="en-GB"/>
+        </w:rPr>
+        <w:t xml:space="preserve"> 10.0.0.0/16 for the VPC as it seemed to be </w:t>
+      </w:r>
+      <w:r>
+        <w:rPr>
+          <w:lang w:val="en-GB"/>
+        </w:rPr>
+        <w:t xml:space="preserve">more </w:t>
+      </w:r>
+      <w:r>
+        <w:rPr>
+          <w:lang w:val="en-GB"/>
+        </w:rPr>
+        <w:t>commonly used across all of the official AWS documentation and in tutorials online</w:t>
+      </w:r>
+      <w:r>
+        <w:rPr>
+          <w:lang w:val="en-GB"/>
+        </w:rPr>
+        <w:t xml:space="preserve"> and also due to the</w:t>
+      </w:r>
+      <w:r>
+        <w:rPr>
+          <w:lang w:val="en-GB"/>
+        </w:rPr>
+        <w:t xml:space="preserve"> fact</w:t>
+      </w:r>
+      <w:r>
+        <w:rPr>
+          <w:lang w:val="en-GB"/>
+        </w:rPr>
+        <w:t xml:space="preserve"> additional components that were </w:t>
+      </w:r>
+      <w:r>
+        <w:rPr>
+          <w:lang w:val="en-GB"/>
+        </w:rPr>
+        <w:t xml:space="preserve">not considered initially had been </w:t>
+      </w:r>
+      <w:r>
+        <w:rPr>
+          <w:lang w:val="en-GB"/>
+        </w:rPr>
+        <w:t>discovered as requirements for the solution</w:t>
+      </w:r>
+      <w:r>
+        <w:rPr>
+          <w:lang w:val="en-GB"/>
+        </w:rPr>
+        <w:t xml:space="preserve">. This </w:t>
+      </w:r>
+      <w:r>
+        <w:rPr>
+          <w:lang w:val="en-GB"/>
+        </w:rPr>
+        <w:t>CIDR block</w:t>
+      </w:r>
+      <w:r>
+        <w:rPr>
+          <w:lang w:val="en-GB"/>
+        </w:rPr>
+        <w:t xml:space="preserve"> </w:t>
+      </w:r>
+      <w:r>
+        <w:rPr>
+          <w:lang w:val="en-GB"/>
+        </w:rPr>
+        <w:t xml:space="preserve">allows </w:t>
+      </w:r>
+      <w:r>
+        <w:rPr>
+          <w:lang w:val="en-GB"/>
+        </w:rPr>
+        <w:t xml:space="preserve">65536 individual IPs which </w:t>
+      </w:r>
+      <w:r>
+        <w:rPr>
+          <w:lang w:val="en-GB"/>
+        </w:rPr>
+        <w:t>should</w:t>
+      </w:r>
+      <w:r>
+        <w:rPr>
+          <w:lang w:val="en-GB"/>
+        </w:rPr>
+        <w:t xml:space="preserve"> cover an</w:t>
+      </w:r>
+      <w:r>
+        <w:rPr>
+          <w:lang w:val="en-GB"/>
+        </w:rPr>
+        <w:t>y</w:t>
+      </w:r>
+      <w:r>
+        <w:rPr>
+          <w:lang w:val="en-GB"/>
+        </w:rPr>
+        <w:t xml:space="preserve"> foreseeable future scenario. Each subnet is then further split to </w:t>
+      </w:r>
+      <w:r>
+        <w:rPr>
+          <w:lang w:val="en-GB"/>
+        </w:rPr>
+        <w:t xml:space="preserve">10.0.X.0/20. This is a Class A private IP range as defined in the RFC 1918. </w:t>
+      </w:r>
+    </w:p>
+    <w:p>
+      <w:pPr>
+        <w:rPr>
+          <w:lang w:val="en-GB"/>
+        </w:rPr>
+      </w:pPr>
+      <w:r>
+        <w:rPr>
+          <w:lang w:val="en-GB"/>
+        </w:rPr>
+        <w:t>Once</w:t>
+      </w:r>
+      <w:r>
+        <w:rPr>
+          <w:lang w:val="en-GB"/>
+        </w:rPr>
+        <w:t xml:space="preserve"> there was a</w:t>
+      </w:r>
+      <w:r>
+        <w:rPr>
+          <w:lang w:val="en-GB"/>
+        </w:rPr>
+        <w:t xml:space="preserve"> successful deployment of a VPC, Internet Gateway and the required association then </w:t>
+      </w:r>
+      <w:r>
+        <w:rPr>
+          <w:lang w:val="en-GB"/>
+        </w:rPr>
+        <w:t>the next components</w:t>
+      </w:r>
+      <w:r>
+        <w:rPr>
+          <w:lang w:val="en-GB"/>
+        </w:rPr>
+        <w:t xml:space="preserve"> included </w:t>
+      </w:r>
+      <w:r>
+        <w:rPr>
+          <w:lang w:val="en-GB"/>
+        </w:rPr>
+        <w:t xml:space="preserve">were </w:t>
+      </w:r>
+      <w:r>
+        <w:rPr>
+          <w:lang w:val="en-GB"/>
+        </w:rPr>
+        <w:t xml:space="preserve">the subnets </w:t>
+      </w:r>
+      <w:r>
+        <w:rPr>
+          <w:lang w:val="en-GB"/>
+        </w:rPr>
+        <w:t>for</w:t>
+      </w:r>
+      <w:r>
+        <w:rPr>
+          <w:lang w:val="en-GB"/>
+        </w:rPr>
+        <w:t xml:space="preserve"> the first availability zone. This required adding </w:t>
+      </w:r>
+      <w:r>
+        <w:rPr>
+          <w:lang w:val="en-GB"/>
+        </w:rPr>
+        <w:t>NAT Gateways and Route Tables along with Elastic IPs and some additional resources to complete the network infrastructure to allow communication in and out of the public subnet.</w:t>
+      </w:r>
+      <w:r>
+        <w:rPr>
+          <w:lang w:val="en-GB"/>
+        </w:rPr>
+        <w:t xml:space="preserve"> The official documentation for AWS::EC2::Route and AWS::EC2::RouteTable was referenced here.</w:t>
+      </w:r>
+      <w:r>
+        <w:rPr>
+          <w:lang w:val="en-GB"/>
+        </w:rPr>
+        <w:t xml:space="preserve"> The private subnet, as </w:t>
+      </w:r>
+      <w:r>
+        <w:rPr>
+          <w:lang w:val="en-GB"/>
+        </w:rPr>
+        <w:t>stated</w:t>
+      </w:r>
+      <w:r>
+        <w:rPr>
+          <w:lang w:val="en-GB"/>
+        </w:rPr>
+        <w:t xml:space="preserve"> in Subnets for your VPC, is essentially the same resource as the public with the exception of there being no direct access to the internet from the allocated IP. In a public subnet there is a Public IP allocated and this is used to communicate directly with external IPs through an internet gateway, a private subnet can be open to the outside internet but relies on network address translation to map requests in and out of the network and does not use and internet gateway. </w:t>
+      </w:r>
+    </w:p>
+    <w:p>
+      <w:pPr>
+        <w:rPr>
+          <w:lang w:val="en-GB"/>
+        </w:rPr>
+      </w:pPr>
+      <w:r>
+        <w:rPr>
+          <w:lang w:val="en-GB"/>
+        </w:rPr>
+        <w:t>The</w:t>
+      </w:r>
+      <w:r>
+        <w:rPr>
+          <w:lang w:val="en-GB"/>
+        </w:rPr>
+        <w:t xml:space="preserve"> properties </w:t>
+      </w:r>
+      <w:r>
+        <w:rPr>
+          <w:lang w:val="en-GB"/>
+        </w:rPr>
+        <w:t>we</w:t>
+      </w:r>
+      <w:r>
+        <w:rPr>
+          <w:lang w:val="en-GB"/>
+        </w:rPr>
+        <w:t>re hardcoded into the template and a deployment was tested</w:t>
+      </w:r>
+      <w:r>
+        <w:rPr>
+          <w:lang w:val="en-GB"/>
+        </w:rPr>
+        <w:t xml:space="preserve"> in earlier iterations and when</w:t>
+      </w:r>
+      <w:r>
+        <w:rPr>
+          <w:lang w:val="en-GB"/>
+        </w:rPr>
+        <w:t xml:space="preserve"> </w:t>
+      </w:r>
+      <w:r>
+        <w:rPr>
+          <w:lang w:val="en-GB"/>
+        </w:rPr>
+        <w:t>a</w:t>
+      </w:r>
+      <w:r>
+        <w:rPr>
+          <w:lang w:val="en-GB"/>
+        </w:rPr>
+        <w:t>ll appeared okay the</w:t>
+      </w:r>
+      <w:r>
+        <w:rPr>
+          <w:lang w:val="en-GB"/>
+        </w:rPr>
+        <w:t xml:space="preserve"> next step </w:t>
+      </w:r>
+      <w:r>
+        <w:rPr>
+          <w:lang w:val="en-GB"/>
+        </w:rPr>
+        <w:t>was to verify the network</w:t>
+      </w:r>
+      <w:r>
+        <w:rPr>
+          <w:lang w:val="en-GB"/>
+        </w:rPr>
+        <w:t>. To do this required depl</w:t>
+      </w:r>
+      <w:r>
+        <w:rPr>
+          <w:lang w:val="en-GB"/>
+        </w:rPr>
+        <w:t>oying an EC2 instance and the attached security group</w:t>
+      </w:r>
+      <w:r>
+        <w:rPr>
+          <w:lang w:val="en-GB"/>
+        </w:rPr>
+        <w:t xml:space="preserve"> which was done by referencing the official documentation </w:t>
+      </w:r>
+      <w:r>
+        <w:rPr>
+          <w:lang w:val="en-GB"/>
+        </w:rPr>
+        <w:t xml:space="preserve">for </w:t>
+      </w:r>
+      <w:r>
+        <w:rPr>
+          <w:lang w:val="en-GB"/>
+        </w:rPr>
+        <w:t>AWS::EC2::Instance</w:t>
+      </w:r>
+      <w:r>
+        <w:rPr>
+          <w:lang w:val="en-GB"/>
+        </w:rPr>
+        <w:t xml:space="preserve"> and </w:t>
+      </w:r>
+      <w:r>
+        <w:rPr>
+          <w:lang w:val="en-GB"/>
+        </w:rPr>
+        <w:t>AWS::EC2::SecurityGroup</w:t>
+      </w:r>
+      <w:r>
+        <w:rPr>
+          <w:lang w:val="en-GB"/>
+        </w:rPr>
+        <w:t xml:space="preserve">. </w:t>
+      </w:r>
+      <w:r>
+        <w:rPr>
+          <w:lang w:val="en-GB"/>
+        </w:rPr>
+        <w:br/>
+      </w:r>
+      <w:r>
+        <w:rPr>
+          <w:lang w:val="en-GB"/>
+        </w:rPr>
+        <w:lastRenderedPageBreak/>
+        <w:br/>
+        <w:t xml:space="preserve">To create an instance that would be </w:t>
+      </w:r>
+      <w:r>
+        <w:rPr>
+          <w:lang w:val="en-GB"/>
+        </w:rPr>
+        <w:t xml:space="preserve">correctly secured it also required an individual security group. The reason for this is that because </w:t>
+      </w:r>
+      <w:r>
+        <w:rPr>
+          <w:lang w:val="en-GB"/>
+        </w:rPr>
+        <w:t>there is a</w:t>
+      </w:r>
+      <w:r>
+        <w:rPr>
+          <w:lang w:val="en-GB"/>
+        </w:rPr>
+        <w:t xml:space="preserve"> different requirement for each instance </w:t>
+      </w:r>
+      <w:r>
+        <w:rPr>
+          <w:lang w:val="en-GB"/>
+        </w:rPr>
+        <w:t>each</w:t>
+      </w:r>
+      <w:r>
+        <w:rPr>
+          <w:lang w:val="en-GB"/>
+        </w:rPr>
+        <w:t xml:space="preserve"> need a custom security group. If </w:t>
+      </w:r>
+      <w:r>
+        <w:rPr>
+          <w:lang w:val="en-GB"/>
+        </w:rPr>
+        <w:t xml:space="preserve">two </w:t>
+      </w:r>
+      <w:r>
+        <w:rPr>
+          <w:lang w:val="en-GB"/>
+        </w:rPr>
+        <w:t xml:space="preserve">instances shared the same requirements then a single security group </w:t>
+      </w:r>
+      <w:r>
+        <w:rPr>
+          <w:lang w:val="en-GB"/>
+        </w:rPr>
+        <w:t>c</w:t>
+      </w:r>
+      <w:r>
+        <w:rPr>
+          <w:lang w:val="en-GB"/>
+        </w:rPr>
+        <w:t xml:space="preserve">ould be associated to both instances or multiple instances if required. The initial instance </w:t>
+      </w:r>
+      <w:r>
+        <w:rPr>
+          <w:lang w:val="en-GB"/>
+        </w:rPr>
+        <w:t>created</w:t>
+      </w:r>
+      <w:r>
+        <w:rPr>
+          <w:lang w:val="en-GB"/>
+        </w:rPr>
+        <w:t xml:space="preserve"> was the jumpbox as it </w:t>
+      </w:r>
+      <w:r>
+        <w:rPr>
+          <w:lang w:val="en-GB"/>
+        </w:rPr>
+        <w:t>was</w:t>
+      </w:r>
+      <w:r>
+        <w:rPr>
+          <w:lang w:val="en-GB"/>
+        </w:rPr>
+        <w:t xml:space="preserve"> a key resource for accessing all of the other resources on the VPC and verifying the network</w:t>
+      </w:r>
+      <w:r>
+        <w:rPr>
+          <w:lang w:val="en-GB"/>
+        </w:rPr>
+        <w:t xml:space="preserve"> was correct</w:t>
+      </w:r>
+      <w:r>
+        <w:rPr>
+          <w:lang w:val="en-GB"/>
+        </w:rPr>
+        <w:t xml:space="preserve">. The jumpbox was created with a standard set of properties for a t2.micro instance and associated with the security group that allowed </w:t>
+      </w:r>
+      <w:r>
+        <w:rPr>
+          <w:lang w:val="en-GB"/>
+        </w:rPr>
+        <w:t>SSH</w:t>
+      </w:r>
+      <w:r>
+        <w:rPr>
+          <w:lang w:val="en-GB"/>
+        </w:rPr>
+        <w:t xml:space="preserve"> access over port 22 in and out. Another thing of note was that when creating the EC2 instance it give</w:t>
+      </w:r>
+      <w:r>
+        <w:rPr>
+          <w:lang w:val="en-GB"/>
+        </w:rPr>
+        <w:t>s</w:t>
+      </w:r>
+      <w:r>
+        <w:rPr>
+          <w:lang w:val="en-GB"/>
+        </w:rPr>
+        <w:t xml:space="preserve"> an option to associate the login with a </w:t>
+      </w:r>
+      <w:r>
+        <w:rPr>
+          <w:lang w:val="en-GB"/>
+        </w:rPr>
+        <w:t>SSH</w:t>
+      </w:r>
+      <w:r>
+        <w:rPr>
+          <w:lang w:val="en-GB"/>
+        </w:rPr>
+        <w:t xml:space="preserve"> key pair. </w:t>
+      </w:r>
+      <w:r>
+        <w:rPr>
+          <w:lang w:val="en-GB"/>
+        </w:rPr>
+        <w:t>This was</w:t>
+      </w:r>
+      <w:r>
+        <w:rPr>
+          <w:lang w:val="en-GB"/>
+        </w:rPr>
+        <w:t xml:space="preserve"> manually</w:t>
+      </w:r>
+      <w:r>
+        <w:rPr>
+          <w:lang w:val="en-GB"/>
+        </w:rPr>
+        <w:t xml:space="preserve"> created</w:t>
+      </w:r>
+      <w:r>
+        <w:rPr>
+          <w:lang w:val="en-GB"/>
+        </w:rPr>
+        <w:t xml:space="preserve"> in this instance to download the PEM file locally for later use</w:t>
+      </w:r>
+      <w:r>
+        <w:rPr>
+          <w:lang w:val="en-GB"/>
+        </w:rPr>
+        <w:t>. T</w:t>
+      </w:r>
+      <w:r>
+        <w:rPr>
+          <w:lang w:val="en-GB"/>
+        </w:rPr>
+        <w:t xml:space="preserve">his </w:t>
+      </w:r>
+      <w:r>
+        <w:rPr>
+          <w:lang w:val="en-GB"/>
+        </w:rPr>
+        <w:t>is</w:t>
+      </w:r>
+      <w:r>
+        <w:rPr>
+          <w:lang w:val="en-GB"/>
+        </w:rPr>
+        <w:t xml:space="preserve"> possible from the template and there is a resource identifier for it in the documentation. In a full</w:t>
+      </w:r>
+      <w:r>
+        <w:rPr>
+          <w:lang w:val="en-GB"/>
+        </w:rPr>
+        <w:t>y</w:t>
+      </w:r>
+      <w:r>
+        <w:rPr>
+          <w:lang w:val="en-GB"/>
+        </w:rPr>
+        <w:t xml:space="preserve"> secured production </w:t>
+      </w:r>
+      <w:r>
+        <w:rPr>
+          <w:lang w:val="en-GB"/>
+        </w:rPr>
+        <w:t>system, it would be better to</w:t>
+      </w:r>
+      <w:r>
+        <w:rPr>
+          <w:lang w:val="en-GB"/>
+        </w:rPr>
+        <w:t xml:space="preserve"> include this in the template and use output references to pass them in to the respective instances. I</w:t>
+      </w:r>
+      <w:r>
+        <w:rPr>
+          <w:lang w:val="en-GB"/>
+        </w:rPr>
+        <w:t xml:space="preserve">t </w:t>
+      </w:r>
+      <w:r>
+        <w:rPr>
+          <w:lang w:val="en-GB"/>
+        </w:rPr>
+        <w:t>would also not</w:t>
+      </w:r>
+      <w:r>
+        <w:rPr>
+          <w:lang w:val="en-GB"/>
+        </w:rPr>
+        <w:t xml:space="preserve"> be</w:t>
+      </w:r>
+      <w:r>
+        <w:rPr>
+          <w:lang w:val="en-GB"/>
+        </w:rPr>
+        <w:t xml:space="preserve"> </w:t>
+      </w:r>
+      <w:r>
+        <w:rPr>
+          <w:lang w:val="en-GB"/>
+        </w:rPr>
+        <w:t>recommended</w:t>
+      </w:r>
+      <w:r>
+        <w:rPr>
+          <w:lang w:val="en-GB"/>
+        </w:rPr>
+        <w:t xml:space="preserve"> </w:t>
+      </w:r>
+      <w:r>
+        <w:rPr>
+          <w:lang w:val="en-GB"/>
+        </w:rPr>
+        <w:t xml:space="preserve">to </w:t>
+      </w:r>
+      <w:r>
+        <w:rPr>
+          <w:lang w:val="en-GB"/>
+        </w:rPr>
+        <w:t>shar</w:t>
+      </w:r>
+      <w:r>
+        <w:rPr>
+          <w:lang w:val="en-GB"/>
+        </w:rPr>
+        <w:t>e</w:t>
+      </w:r>
+      <w:r>
+        <w:rPr>
+          <w:lang w:val="en-GB"/>
+        </w:rPr>
+        <w:t xml:space="preserve"> the same key pair across all instances but it </w:t>
+      </w:r>
+      <w:r>
+        <w:rPr>
+          <w:lang w:val="en-GB"/>
+        </w:rPr>
+        <w:t xml:space="preserve">is done </w:t>
+      </w:r>
+      <w:r>
+        <w:rPr>
+          <w:lang w:val="en-GB"/>
+        </w:rPr>
+        <w:t xml:space="preserve">here for simplicity. </w:t>
+      </w:r>
+      <w:r>
+        <w:rPr>
+          <w:lang w:val="en-GB"/>
+        </w:rPr>
+        <w:br/>
+      </w:r>
+      <w:r>
+        <w:rPr>
+          <w:lang w:val="en-GB"/>
+        </w:rPr>
+        <w:br/>
+        <w:t xml:space="preserve">The next </w:t>
+      </w:r>
+      <w:r>
+        <w:rPr>
+          <w:lang w:val="en-GB"/>
+        </w:rPr>
+        <w:t>resource</w:t>
+      </w:r>
+      <w:r>
+        <w:rPr>
+          <w:lang w:val="en-GB"/>
+        </w:rPr>
+        <w:t xml:space="preserve"> create</w:t>
+      </w:r>
+      <w:r>
+        <w:rPr>
+          <w:lang w:val="en-GB"/>
+        </w:rPr>
+        <w:t>d was</w:t>
+      </w:r>
+      <w:r>
+        <w:rPr>
+          <w:lang w:val="en-GB"/>
+        </w:rPr>
+        <w:t xml:space="preserve"> </w:t>
+      </w:r>
+      <w:r>
+        <w:rPr>
+          <w:lang w:val="en-GB"/>
+        </w:rPr>
+        <w:t>the backend</w:t>
+      </w:r>
+      <w:r>
+        <w:rPr>
+          <w:lang w:val="en-GB"/>
+        </w:rPr>
+        <w:t xml:space="preserve"> instance in the private subnet of the same</w:t>
+      </w:r>
+      <w:r>
+        <w:rPr>
+          <w:lang w:val="en-GB"/>
+        </w:rPr>
+        <w:t xml:space="preserve"> </w:t>
+      </w:r>
+      <w:r>
+        <w:rPr>
+          <w:lang w:val="en-GB"/>
+        </w:rPr>
+        <w:t>availability zone one</w:t>
+      </w:r>
+      <w:r>
+        <w:rPr>
+          <w:lang w:val="en-GB"/>
+        </w:rPr>
+        <w:t>. I</w:t>
+      </w:r>
+      <w:r>
+        <w:rPr>
+          <w:lang w:val="en-GB"/>
+        </w:rPr>
+        <w:t>t</w:t>
+      </w:r>
+      <w:r>
+        <w:rPr>
+          <w:lang w:val="en-GB"/>
+        </w:rPr>
+        <w:t xml:space="preserve"> </w:t>
+      </w:r>
+      <w:r>
+        <w:rPr>
+          <w:lang w:val="en-GB"/>
+        </w:rPr>
+        <w:t xml:space="preserve">was </w:t>
+      </w:r>
+      <w:r>
+        <w:rPr>
+          <w:lang w:val="en-GB"/>
+        </w:rPr>
+        <w:t>note</w:t>
+      </w:r>
+      <w:r>
+        <w:rPr>
+          <w:lang w:val="en-GB"/>
+        </w:rPr>
+        <w:t>d</w:t>
+      </w:r>
+      <w:r>
+        <w:rPr>
+          <w:lang w:val="en-GB"/>
+        </w:rPr>
+        <w:t xml:space="preserve"> here </w:t>
+      </w:r>
+      <w:r>
+        <w:rPr>
+          <w:lang w:val="en-GB"/>
+        </w:rPr>
+        <w:t xml:space="preserve">that there </w:t>
+      </w:r>
+      <w:r>
+        <w:rPr>
+          <w:lang w:val="en-GB"/>
+        </w:rPr>
+        <w:t>seemed to be conflicting info in the final diagram architecture provided b</w:t>
+      </w:r>
+      <w:r>
+        <w:rPr>
+          <w:lang w:val="en-GB"/>
+        </w:rPr>
+        <w:t>ut this could have been</w:t>
+      </w:r>
+      <w:r>
+        <w:rPr>
+          <w:lang w:val="en-GB"/>
+        </w:rPr>
+        <w:t xml:space="preserve"> misinterpret</w:t>
+      </w:r>
+      <w:r>
+        <w:rPr>
+          <w:lang w:val="en-GB"/>
+        </w:rPr>
+        <w:t>ed</w:t>
+      </w:r>
+      <w:r>
+        <w:rPr>
+          <w:lang w:val="en-GB"/>
+        </w:rPr>
+        <w:t xml:space="preserve">. </w:t>
+      </w:r>
+      <w:r>
+        <w:rPr>
+          <w:lang w:val="en-GB"/>
+        </w:rPr>
+        <w:t>The instances are implemented as</w:t>
+      </w:r>
+      <w:r>
+        <w:rPr>
+          <w:lang w:val="en-GB"/>
+        </w:rPr>
+        <w:t xml:space="preserve"> Jumpbox public, Backend private, AZ1 and the Frontend public, Database private, AZ2</w:t>
+      </w:r>
+      <w:r>
+        <w:rPr>
+          <w:lang w:val="en-GB"/>
+        </w:rPr>
+        <w:t>. T</w:t>
+      </w:r>
+      <w:r>
+        <w:rPr>
+          <w:lang w:val="en-GB"/>
+        </w:rPr>
+        <w:t xml:space="preserve">his made sense </w:t>
+      </w:r>
+      <w:r>
+        <w:rPr>
+          <w:lang w:val="en-GB"/>
+        </w:rPr>
+        <w:t>for</w:t>
+      </w:r>
+      <w:r>
+        <w:rPr>
+          <w:lang w:val="en-GB"/>
+        </w:rPr>
+        <w:t xml:space="preserve"> the solution to </w:t>
+      </w:r>
+      <w:r>
+        <w:rPr>
+          <w:lang w:val="en-GB"/>
+        </w:rPr>
+        <w:t xml:space="preserve">be </w:t>
+      </w:r>
+      <w:r>
+        <w:rPr>
+          <w:lang w:val="en-GB"/>
+        </w:rPr>
+        <w:t>implement</w:t>
+      </w:r>
+      <w:r>
+        <w:rPr>
+          <w:lang w:val="en-GB"/>
+        </w:rPr>
+        <w:t>ed</w:t>
+      </w:r>
+      <w:r>
+        <w:rPr>
+          <w:lang w:val="en-GB"/>
+        </w:rPr>
+        <w:t xml:space="preserve"> and a frontend would need to be accessible by users</w:t>
+      </w:r>
+      <w:r>
+        <w:rPr>
+          <w:lang w:val="en-GB"/>
+        </w:rPr>
+        <w:t>, not private</w:t>
+      </w:r>
+      <w:r>
+        <w:rPr>
+          <w:lang w:val="en-GB"/>
+        </w:rPr>
+        <w:t xml:space="preserve">. The private instance was similar to the public but with the relevant properties changed to use the private subnet and slightly different ingress and egress rules in security group. </w:t>
+      </w:r>
+      <w:r>
+        <w:rPr>
+          <w:lang w:val="en-GB"/>
+        </w:rPr>
+        <w:br/>
+      </w:r>
+      <w:r>
+        <w:rPr>
+          <w:lang w:val="en-GB"/>
+        </w:rPr>
+        <w:br/>
+        <w:t>Once all this was deployed successfully</w:t>
       </w:r>
       <w:r>
         <w:rPr>
@@ -135,140 +1330,25 @@
         <w:rPr>
           <w:lang w:val="en-GB"/>
         </w:rPr>
-        <w:t xml:space="preserve"> which gave me a much clearer understanding of the networking aspect and what a VPC was. This allowed me to focus my attempt at templating out a solution by breaking up the deployment into smaller components. </w:t>
-      </w:r>
-      <w:r>
-        <w:rPr>
-          <w:lang w:val="en-GB"/>
-        </w:rPr>
-        <w:br/>
-      </w:r>
-      <w:r>
-        <w:rPr>
-          <w:lang w:val="en-GB"/>
-        </w:rPr>
-        <w:br/>
-        <w:t>When creating the VPC I had to size the IP range with CIDR. Initially I had planned to use a small</w:t>
-      </w:r>
-      <w:r>
-        <w:rPr>
-          <w:lang w:val="en-GB"/>
-        </w:rPr>
-        <w:t>er</w:t>
-      </w:r>
-      <w:r>
-        <w:rPr>
-          <w:lang w:val="en-GB"/>
-        </w:rPr>
-        <w:t xml:space="preserve"> range such as 10.0.0.0/2</w:t>
-      </w:r>
-      <w:r>
-        <w:rPr>
-          <w:lang w:val="en-GB"/>
-        </w:rPr>
-        <w:t>8</w:t>
-      </w:r>
-      <w:r>
-        <w:rPr>
-          <w:lang w:val="en-GB"/>
-        </w:rPr>
-        <w:t xml:space="preserve"> as </w:t>
-      </w:r>
-      <w:r>
-        <w:rPr>
-          <w:lang w:val="en-GB"/>
-        </w:rPr>
-        <w:t>16</w:t>
-      </w:r>
-      <w:r>
-        <w:rPr>
-          <w:lang w:val="en-GB"/>
-        </w:rPr>
-        <w:t xml:space="preserve"> hosts</w:t>
-      </w:r>
-      <w:r>
-        <w:rPr>
-          <w:lang w:val="en-GB"/>
-        </w:rPr>
-        <w:t xml:space="preserve"> for each subnet seemed to be </w:t>
-      </w:r>
-      <w:r>
-        <w:rPr>
-          <w:lang w:val="en-GB"/>
-        </w:rPr>
-        <w:t xml:space="preserve">more than enough to cover </w:t>
-      </w:r>
-      <w:r>
-        <w:rPr>
-          <w:lang w:val="en-GB"/>
-        </w:rPr>
-        <w:t xml:space="preserve">the requirements </w:t>
-      </w:r>
-      <w:r>
-        <w:rPr>
-          <w:lang w:val="en-GB"/>
-        </w:rPr>
-        <w:t>including the</w:t>
-      </w:r>
-      <w:r>
-        <w:rPr>
-          <w:lang w:val="en-GB"/>
-        </w:rPr>
-        <w:t xml:space="preserve"> 5</w:t>
-      </w:r>
-      <w:r>
-        <w:rPr>
-          <w:lang w:val="en-GB"/>
-        </w:rPr>
-        <w:t xml:space="preserve"> reserved IPs AWS uses </w:t>
-      </w:r>
-      <w:r>
-        <w:rPr>
-          <w:lang w:val="en-GB"/>
-        </w:rPr>
-        <w:t xml:space="preserve">which were specified in the </w:t>
-      </w:r>
-      <w:r>
-        <w:rPr>
-          <w:lang w:val="en-GB"/>
-        </w:rPr>
-        <w:t>Subnets for your VPC (2022)</w:t>
-      </w:r>
-      <w:r>
-        <w:rPr>
-          <w:lang w:val="en-GB"/>
-        </w:rPr>
-        <w:t xml:space="preserve"> AWS </w:t>
-      </w:r>
-      <w:r>
-        <w:rPr>
-          <w:lang w:val="en-GB"/>
-        </w:rPr>
-        <w:t>documentation online.  After some initial deployments and realising I was still lacking much of the knowledge</w:t>
-      </w:r>
-      <w:r>
-        <w:rPr>
-          <w:lang w:val="en-GB"/>
-        </w:rPr>
-        <w:t xml:space="preserve"> required</w:t>
-      </w:r>
-      <w:r>
-        <w:rPr>
-          <w:lang w:val="en-GB"/>
-        </w:rPr>
-        <w:t xml:space="preserve"> to</w:t>
-      </w:r>
-      <w:r>
-        <w:rPr>
-          <w:lang w:val="en-GB"/>
-        </w:rPr>
-        <w:t xml:space="preserve"> design and</w:t>
-      </w:r>
-      <w:r>
-        <w:rPr>
-          <w:lang w:val="en-GB"/>
-        </w:rPr>
-        <w:t xml:space="preserve"> implement a working VPC solution with networking and Route Tables I decided to go with 10.0.0.0/16 for the VPC as it seemed to be commonly used across all of the official AWS documentation and in tutorials online</w:t>
+        <w:t>SSH access</w:t>
+      </w:r>
+      <w:r>
+        <w:rPr>
+          <w:lang w:val="en-GB"/>
+        </w:rPr>
+        <w:t xml:space="preserve"> was tested</w:t>
+      </w:r>
+      <w:r>
+        <w:rPr>
+          <w:lang w:val="en-GB"/>
+        </w:rPr>
+        <w:t xml:space="preserve"> </w:t>
+      </w:r>
+      <w:r>
+        <w:rPr>
+          <w:lang w:val="en-GB"/>
+        </w:rPr>
+        <w:t>on the system. To do this</w:t>
       </w:r>
       <w:r>
         <w:rPr>
@@ -280,94 +1360,43 @@
         <w:rPr>
           <w:lang w:val="en-GB"/>
         </w:rPr>
-        <w:t>. This allows the VPC 65536 individual IPs which is more than enough to cover an</w:t>
-      </w:r>
-      <w:r>
-        <w:rPr>
-          <w:lang w:val="en-GB"/>
-        </w:rPr>
-        <w:t>y</w:t>
-      </w:r>
-      <w:r>
-        <w:rPr>
-          <w:lang w:val="en-GB"/>
-        </w:rPr>
-        <w:t xml:space="preserve"> foreseeable future scenario. Each subnet is then further split to </w:t>
-      </w:r>
-      <w:r>
-        <w:rPr>
-          <w:lang w:val="en-GB"/>
-        </w:rPr>
-        <w:t xml:space="preserve">10.0.X.0/20. This is a Class A private IP range as defined in the RFC 1918. </w:t>
-      </w:r>
-    </w:p>
-    <w:p>
-      <w:pPr>
-        <w:rPr>
-          <w:lang w:val="en-GB"/>
-        </w:rPr>
-      </w:pPr>
-      <w:r>
-        <w:rPr>
-          <w:lang w:val="en-GB"/>
-        </w:rPr>
-        <w:t xml:space="preserve">Once this initial hump was overcome and I had a successful deployment of a VPC, Internet Gateway and the required association then I included the subnets contained in the first availability zone. This required adding </w:t>
-      </w:r>
-      <w:r>
-        <w:rPr>
-          <w:lang w:val="en-GB"/>
-        </w:rPr>
-        <w:t xml:space="preserve">NAT Gateways and Route Tables along with Elastic IPs and some additional resources to complete the network infrastructure to allow communication in and out of the public subnet. The private subnet, as I discovered in Subnets for your VPC, is essentially the same resource as the public with the exception of there being no direct access to the internet from the allocated IP. In a public subnet there is a Public IP allocated and this is used to communicate directly with external IPs through an internet gateway, a private subnet can be open to the outside internet but relies on network address translation to map requests in and out of the network and does not use and internet gateway. </w:t>
-      </w:r>
-    </w:p>
-    <w:p>
-      <w:pPr>
-        <w:rPr>
-          <w:lang w:val="en-GB"/>
-        </w:rPr>
-      </w:pPr>
-      <w:r>
-        <w:rPr>
-          <w:lang w:val="en-GB"/>
-        </w:rPr>
-        <w:t xml:space="preserve">At this point most properties </w:t>
-      </w:r>
-      <w:r>
-        <w:rPr>
-          <w:lang w:val="en-GB"/>
-        </w:rPr>
-        <w:t>we</w:t>
-      </w:r>
-      <w:r>
-        <w:rPr>
-          <w:lang w:val="en-GB"/>
-        </w:rPr>
-        <w:t xml:space="preserve">re hardcoded into the template and a deployment was tested. All appeared okay but there was no way to verify the network without going on to the next steps and deploying an EC2 instance and the attached security group. </w:t>
-      </w:r>
-      <w:r>
-        <w:rPr>
-          <w:lang w:val="en-GB"/>
-        </w:rPr>
-        <w:br/>
-      </w:r>
-      <w:r>
-        <w:rPr>
-          <w:lang w:val="en-GB"/>
-        </w:rPr>
-        <w:br/>
-      </w:r>
-      <w:r>
-        <w:rPr>
-          <w:lang w:val="en-GB"/>
-        </w:rPr>
-        <w:lastRenderedPageBreak/>
-        <w:t xml:space="preserve">To create an instance that would be </w:t>
-      </w:r>
-      <w:r>
-        <w:rPr>
-          <w:lang w:val="en-GB"/>
-        </w:rPr>
-        <w:t xml:space="preserve">correctly secured it also required an individual security group. The reason for this is that because we have a different requirement for each instance and we need a custom security group for each one. If we had two instances that shared the same requirements then we could have a single security group that would be associated to both instances or multiple instances if required. The initial instance I set up was the jumpbox as it appeared to be a key resource for accessing all of the other resources on the VPC and verifying the work done to create the network. The jumpbox was created with a standard set of properties for a t2.micro instance and associated with the security group that allowed </w:t>
+        <w:t xml:space="preserve">the Connect option on </w:t>
+      </w:r>
+      <w:r>
+        <w:rPr>
+          <w:lang w:val="en-GB"/>
+        </w:rPr>
+        <w:t>the</w:t>
+      </w:r>
+      <w:r>
+        <w:rPr>
+          <w:lang w:val="en-GB"/>
+        </w:rPr>
+        <w:t xml:space="preserve"> instances</w:t>
+      </w:r>
+      <w:r>
+        <w:rPr>
+          <w:lang w:val="en-GB"/>
+        </w:rPr>
+        <w:t xml:space="preserve"> in AWS Portal was used</w:t>
+      </w:r>
+      <w:r>
+        <w:rPr>
+          <w:lang w:val="en-GB"/>
+        </w:rPr>
+        <w:t xml:space="preserve"> to retrieve the addresses </w:t>
+      </w:r>
+      <w:r>
+        <w:rPr>
+          <w:lang w:val="en-GB"/>
+        </w:rPr>
+        <w:t>to</w:t>
+      </w:r>
+      <w:r>
+        <w:rPr>
+          <w:lang w:val="en-GB"/>
+        </w:rPr>
+        <w:t xml:space="preserve"> </w:t>
       </w:r>
       <w:r>
         <w:rPr>
@@ -379,7 +1408,19 @@
         <w:rPr>
           <w:lang w:val="en-GB"/>
         </w:rPr>
-        <w:t xml:space="preserve"> access over port 22 in and out. Another thing of note was that when creating the EC2 instance it does give an option to associate the login with a </w:t>
+        <w:t xml:space="preserve"> </w:t>
+      </w:r>
+      <w:r>
+        <w:rPr>
+          <w:lang w:val="en-GB"/>
+        </w:rPr>
+        <w:t>into</w:t>
+      </w:r>
+      <w:r>
+        <w:rPr>
+          <w:lang w:val="en-GB"/>
+        </w:rPr>
+        <w:t xml:space="preserve">. </w:t>
       </w:r>
       <w:r>
         <w:rPr>
@@ -391,111 +1432,103 @@
         <w:rPr>
           <w:lang w:val="en-GB"/>
         </w:rPr>
-        <w:t xml:space="preserve"> key pair. I decided to set this up manually in this instance as I wanted to download the PEM file locally for later use, although this looks to be possible from the template and there is a resource identifier for it in the documentation. In a full secured production system, I would most likely include this in the template and use output references to pass them in to the respective instances. I would also not recommend sharing the same key pair across all instances but I done it here for simplicity. </w:t>
-      </w:r>
-      <w:r>
-        <w:rPr>
-          <w:lang w:val="en-GB"/>
-        </w:rPr>
-        <w:br/>
-      </w:r>
-      <w:r>
-        <w:rPr>
-          <w:lang w:val="en-GB"/>
-        </w:rPr>
-        <w:br/>
-        <w:t xml:space="preserve">The next part was to create a private instance which </w:t>
-      </w:r>
-      <w:r>
-        <w:rPr>
-          <w:lang w:val="en-GB"/>
-        </w:rPr>
-        <w:t xml:space="preserve">is </w:t>
-      </w:r>
-      <w:r>
-        <w:rPr>
-          <w:lang w:val="en-GB"/>
-        </w:rPr>
-        <w:t xml:space="preserve">the backend in </w:t>
-      </w:r>
-      <w:r>
-        <w:rPr>
-          <w:lang w:val="en-GB"/>
-        </w:rPr>
-        <w:t>availability zone one</w:t>
-      </w:r>
-      <w:r>
-        <w:rPr>
-          <w:lang w:val="en-GB"/>
-        </w:rPr>
-        <w:t>. I did note there seemed to be conflicting info in the final diagram architecture we were provided but I was unsure if this was my own misinterpretation</w:t>
-      </w:r>
-      <w:r>
-        <w:rPr>
-          <w:lang w:val="en-GB"/>
-        </w:rPr>
-        <w:t xml:space="preserve">. I implemented it as Jumpbox public, Backend private, AZ1 and the Frontend public, Database private, AZ2 as this made sense to the solution we were asked to implement and a frontend would need to be accessible by users. The private instance was similar to the public but with the relevant properties changed to use the private subnet and slightly different ingress and egress rules in security group. </w:t>
-      </w:r>
-      <w:r>
-        <w:rPr>
-          <w:lang w:val="en-GB"/>
-        </w:rPr>
-        <w:br/>
-      </w:r>
-      <w:r>
-        <w:rPr>
-          <w:lang w:val="en-GB"/>
-        </w:rPr>
-        <w:br/>
-        <w:t xml:space="preserve">Once all this was deployed successfully then I was able to </w:t>
-      </w:r>
-      <w:r>
-        <w:rPr>
-          <w:lang w:val="en-GB"/>
-        </w:rPr>
-        <w:t>begin</w:t>
-      </w:r>
-      <w:r>
-        <w:rPr>
-          <w:lang w:val="en-GB"/>
-        </w:rPr>
-        <w:t xml:space="preserve"> testing </w:t>
-      </w:r>
-      <w:r>
-        <w:rPr>
-          <w:lang w:val="en-GB"/>
-        </w:rPr>
-        <w:t xml:space="preserve">SSH access </w:t>
-      </w:r>
-      <w:r>
-        <w:rPr>
-          <w:lang w:val="en-GB"/>
-        </w:rPr>
-        <w:t xml:space="preserve">on the system. To do this I used the Connect option on my instances to retrieve the addresses I could </w:t>
-      </w:r>
-      <w:r>
-        <w:rPr>
-          <w:lang w:val="en-GB"/>
-        </w:rPr>
-        <w:t>SSH</w:t>
-      </w:r>
-      <w:r>
-        <w:rPr>
-          <w:lang w:val="en-GB"/>
-        </w:rPr>
-        <w:t xml:space="preserve"> too. I have </w:t>
-      </w:r>
-      <w:r>
-        <w:rPr>
-          <w:lang w:val="en-GB"/>
-        </w:rPr>
-        <w:t>SSH</w:t>
-      </w:r>
-      <w:r>
-        <w:rPr>
-          <w:lang w:val="en-GB"/>
-        </w:rPr>
-        <w:t xml:space="preserve"> on powershell so I used the previously downloaded PEM cert to open a connection to my jumpbox. Initially I had issues because of permissions on the file meaning AWS denied my login. This is chmod 400 on linux but I had to use Icacls.exe in windows to set similar permission before then gaining access to the jumpbox over </w:t>
+        <w:t xml:space="preserve"> </w:t>
+      </w:r>
+      <w:r>
+        <w:rPr>
+          <w:lang w:val="en-GB"/>
+        </w:rPr>
+        <w:t xml:space="preserve">was available </w:t>
+      </w:r>
+      <w:r>
+        <w:rPr>
+          <w:lang w:val="en-GB"/>
+        </w:rPr>
+        <w:t xml:space="preserve">on powershell so the previously downloaded PEM cert </w:t>
+      </w:r>
+      <w:r>
+        <w:rPr>
+          <w:lang w:val="en-GB"/>
+        </w:rPr>
+        <w:t xml:space="preserve">was used </w:t>
+      </w:r>
+      <w:r>
+        <w:rPr>
+          <w:lang w:val="en-GB"/>
+        </w:rPr>
+        <w:t xml:space="preserve">to open a connection to </w:t>
+      </w:r>
+      <w:r>
+        <w:rPr>
+          <w:lang w:val="en-GB"/>
+        </w:rPr>
+        <w:t>the</w:t>
+      </w:r>
+      <w:r>
+        <w:rPr>
+          <w:lang w:val="en-GB"/>
+        </w:rPr>
+        <w:t xml:space="preserve"> jumpbox. Initially </w:t>
+      </w:r>
+      <w:r>
+        <w:rPr>
+          <w:lang w:val="en-GB"/>
+        </w:rPr>
+        <w:t xml:space="preserve">there were </w:t>
+      </w:r>
+      <w:r>
+        <w:rPr>
+          <w:lang w:val="en-GB"/>
+        </w:rPr>
+        <w:t xml:space="preserve">issues because of permissions on the file meaning AWS denied </w:t>
+      </w:r>
+      <w:r>
+        <w:rPr>
+          <w:lang w:val="en-GB"/>
+        </w:rPr>
+        <w:t>the</w:t>
+      </w:r>
+      <w:r>
+        <w:rPr>
+          <w:lang w:val="en-GB"/>
+        </w:rPr>
+        <w:t xml:space="preserve"> login. This is chmod 400 on linux but </w:t>
+      </w:r>
+      <w:r>
+        <w:rPr>
+          <w:lang w:val="en-GB"/>
+        </w:rPr>
+        <w:t xml:space="preserve">on Windows </w:t>
+      </w:r>
+      <w:r>
+        <w:rPr>
+          <w:lang w:val="en-GB"/>
+        </w:rPr>
+        <w:t xml:space="preserve">Icacls.exe </w:t>
+      </w:r>
+      <w:r>
+        <w:rPr>
+          <w:lang w:val="en-GB"/>
+        </w:rPr>
+        <w:t>was used to</w:t>
+      </w:r>
+      <w:r>
+        <w:rPr>
+          <w:lang w:val="en-GB"/>
+        </w:rPr>
+        <w:t xml:space="preserve"> set similar permission</w:t>
+      </w:r>
+      <w:r>
+        <w:rPr>
+          <w:lang w:val="en-GB"/>
+        </w:rPr>
+        <w:t>s</w:t>
+      </w:r>
+      <w:r>
+        <w:rPr>
+          <w:lang w:val="en-GB"/>
+        </w:rPr>
+        <w:t xml:space="preserve"> before then gaining access to the jumpbox over </w:t>
       </w:r>
       <w:r>
         <w:rPr>
@@ -532,7 +1565,13 @@
         <w:rPr>
           <w:lang w:val="en-GB"/>
         </w:rPr>
-        <w:t xml:space="preserve"> on to the backend I needed to </w:t>
+        <w:t xml:space="preserve"> on to the backend</w:t>
+      </w:r>
+      <w:r>
+        <w:rPr>
+          <w:lang w:val="en-GB"/>
+        </w:rPr>
+        <w:t xml:space="preserve">, first </w:t>
       </w:r>
       <w:r>
         <w:rPr>
@@ -556,7 +1595,115 @@
         <w:rPr>
           <w:lang w:val="en-GB"/>
         </w:rPr>
-        <w:t xml:space="preserve"> again from there to the private IP of the backend. To do this I had to use scp to copy the cert on to the disk of the jumpbox so I could use it when connected. The scp command done this and again I had to run chmod 400 on the jumpbox to fix permissions but once this was done, I had </w:t>
+        <w:t xml:space="preserve"> again from there to the private IP of the backend. To do this</w:t>
+      </w:r>
+      <w:r>
+        <w:rPr>
+          <w:lang w:val="en-GB"/>
+        </w:rPr>
+        <w:t xml:space="preserve">, </w:t>
+      </w:r>
+      <w:r>
+        <w:rPr>
+          <w:lang w:val="en-GB"/>
+        </w:rPr>
+        <w:t xml:space="preserve">scp </w:t>
+      </w:r>
+      <w:r>
+        <w:rPr>
+          <w:lang w:val="en-GB"/>
+        </w:rPr>
+        <w:t xml:space="preserve">was used </w:t>
+      </w:r>
+      <w:r>
+        <w:rPr>
+          <w:lang w:val="en-GB"/>
+        </w:rPr>
+        <w:t xml:space="preserve">to copy the cert on to the disk of the jumpbox so </w:t>
+      </w:r>
+      <w:r>
+        <w:rPr>
+          <w:lang w:val="en-GB"/>
+        </w:rPr>
+        <w:t>it</w:t>
+      </w:r>
+      <w:r>
+        <w:rPr>
+          <w:lang w:val="en-GB"/>
+        </w:rPr>
+        <w:t xml:space="preserve"> could </w:t>
+      </w:r>
+      <w:r>
+        <w:rPr>
+          <w:lang w:val="en-GB"/>
+        </w:rPr>
+        <w:t xml:space="preserve">be </w:t>
+      </w:r>
+      <w:r>
+        <w:rPr>
+          <w:lang w:val="en-GB"/>
+        </w:rPr>
+        <w:t>use</w:t>
+      </w:r>
+      <w:r>
+        <w:rPr>
+          <w:lang w:val="en-GB"/>
+        </w:rPr>
+        <w:t>d</w:t>
+      </w:r>
+      <w:r>
+        <w:rPr>
+          <w:lang w:val="en-GB"/>
+        </w:rPr>
+        <w:t xml:space="preserve"> when connected. </w:t>
+      </w:r>
+      <w:r>
+        <w:rPr>
+          <w:lang w:val="en-GB"/>
+        </w:rPr>
+        <w:t>A</w:t>
+      </w:r>
+      <w:r>
+        <w:rPr>
+          <w:lang w:val="en-GB"/>
+        </w:rPr>
+        <w:t>gain</w:t>
+      </w:r>
+      <w:r>
+        <w:rPr>
+          <w:lang w:val="en-GB"/>
+        </w:rPr>
+        <w:t>,</w:t>
+      </w:r>
+      <w:r>
+        <w:rPr>
+          <w:lang w:val="en-GB"/>
+        </w:rPr>
+        <w:t xml:space="preserve"> chmod 400 </w:t>
+      </w:r>
+      <w:r>
+        <w:rPr>
+          <w:lang w:val="en-GB"/>
+        </w:rPr>
+        <w:t xml:space="preserve">was ran on cert </w:t>
+      </w:r>
+      <w:r>
+        <w:rPr>
+          <w:lang w:val="en-GB"/>
+        </w:rPr>
+        <w:t xml:space="preserve">on the jumpbox to fix permissions </w:t>
+      </w:r>
+      <w:r>
+        <w:rPr>
+          <w:lang w:val="en-GB"/>
+        </w:rPr>
+        <w:t>and then</w:t>
+      </w:r>
+      <w:r>
+        <w:rPr>
+          <w:lang w:val="en-GB"/>
+        </w:rPr>
+        <w:t xml:space="preserve"> </w:t>
       </w:r>
       <w:r>
         <w:rPr>
@@ -568,7 +1715,73 @@
         <w:rPr>
           <w:lang w:val="en-GB"/>
         </w:rPr>
-        <w:t xml:space="preserve"> access as expected into the backend instance. This was a milestone for me considering how much I had struggled initially and to complete the solution I just duplicated the resources for the first availability zone in the template and changed the details accordingly.</w:t>
+        <w:t xml:space="preserve"> access</w:t>
+      </w:r>
+      <w:r>
+        <w:rPr>
+          <w:lang w:val="en-GB"/>
+        </w:rPr>
+        <w:t xml:space="preserve"> was gained</w:t>
+      </w:r>
+      <w:r>
+        <w:rPr>
+          <w:lang w:val="en-GB"/>
+        </w:rPr>
+        <w:t xml:space="preserve"> as expected into the backend instance. This was a milestone considering how much </w:t>
+      </w:r>
+      <w:r>
+        <w:rPr>
+          <w:lang w:val="en-GB"/>
+        </w:rPr>
+        <w:t xml:space="preserve">research was required to design </w:t>
+      </w:r>
+      <w:r>
+        <w:rPr>
+          <w:lang w:val="en-GB"/>
+        </w:rPr>
+        <w:t xml:space="preserve">the solution </w:t>
+      </w:r>
+      <w:r>
+        <w:rPr>
+          <w:lang w:val="en-GB"/>
+        </w:rPr>
+        <w:t xml:space="preserve">initially. The </w:t>
+      </w:r>
+      <w:r>
+        <w:rPr>
+          <w:lang w:val="en-GB"/>
+        </w:rPr>
+        <w:t xml:space="preserve">resources for the first availability zone in the template </w:t>
+      </w:r>
+      <w:r>
+        <w:rPr>
+          <w:lang w:val="en-GB"/>
+        </w:rPr>
+        <w:t xml:space="preserve">were duplicated </w:t>
+      </w:r>
+      <w:r>
+        <w:rPr>
+          <w:lang w:val="en-GB"/>
+        </w:rPr>
+        <w:t xml:space="preserve">and details </w:t>
+      </w:r>
+      <w:r>
+        <w:rPr>
+          <w:lang w:val="en-GB"/>
+        </w:rPr>
+        <w:t xml:space="preserve">changed </w:t>
+      </w:r>
+      <w:r>
+        <w:rPr>
+          <w:lang w:val="en-GB"/>
+        </w:rPr>
+        <w:t>accordingly.</w:t>
+      </w:r>
+      <w:r>
+        <w:rPr>
+          <w:lang w:val="en-GB"/>
+        </w:rPr>
+        <w:t xml:space="preserve"> This was a notable moment as it showed that using infrastructure as code that these components could be good candidates to become nested templates on further refactoring of the code.</w:t>
       </w:r>
     </w:p>
     <w:p>
@@ -581,7 +1794,25 @@
         <w:rPr>
           <w:lang w:val="en-GB"/>
         </w:rPr>
-        <w:t>The subnet and associated resources were copied and pasted with the identifiers and properties changed to suit. The instances and security groups were slightly more involved as the security groups were different here again</w:t>
+        <w:t>The subnet and associated resources were copied and pasted with the identifiers and properties changed to suit</w:t>
+      </w:r>
+      <w:r>
+        <w:rPr>
+          <w:lang w:val="en-GB"/>
+        </w:rPr>
+        <w:t xml:space="preserve"> and again common code across these were noted</w:t>
+      </w:r>
+      <w:r>
+        <w:rPr>
+          <w:lang w:val="en-GB"/>
+        </w:rPr>
+        <w:t xml:space="preserve"> for potential to template further</w:t>
+      </w:r>
+      <w:r>
+        <w:rPr>
+          <w:lang w:val="en-GB"/>
+        </w:rPr>
+        <w:t>. The instances and security groups were slightly more involved as the security groups were different</w:t>
       </w:r>
       <w:r>
         <w:rPr>
@@ -599,7 +1830,49 @@
         <w:rPr>
           <w:lang w:val="en-GB"/>
         </w:rPr>
-        <w:t xml:space="preserve"> Once all this was done again, I revised the template and parameterised a lot of the properties I had previously hardcoded. This cleaned up the template fairly well and allowed some more control over the parameters it runs with. </w:t>
+        <w:t xml:space="preserve"> Once all this was done again, the template</w:t>
+      </w:r>
+      <w:r>
+        <w:rPr>
+          <w:lang w:val="en-GB"/>
+        </w:rPr>
+        <w:t xml:space="preserve"> was revised</w:t>
+      </w:r>
+      <w:r>
+        <w:rPr>
+          <w:lang w:val="en-GB"/>
+        </w:rPr>
+        <w:t xml:space="preserve"> and parameterised </w:t>
+      </w:r>
+      <w:r>
+        <w:rPr>
+          <w:lang w:val="en-GB"/>
+        </w:rPr>
+        <w:t>to remove a lot</w:t>
+      </w:r>
+      <w:r>
+        <w:rPr>
+          <w:lang w:val="en-GB"/>
+        </w:rPr>
+        <w:t xml:space="preserve"> of the properties</w:t>
+      </w:r>
+      <w:r>
+        <w:rPr>
+          <w:lang w:val="en-GB"/>
+        </w:rPr>
+        <w:t xml:space="preserve"> p</w:t>
+      </w:r>
+      <w:r>
+        <w:rPr>
+          <w:lang w:val="en-GB"/>
+        </w:rPr>
+        <w:t>reviously hardcoded.</w:t>
+      </w:r>
+      <w:r>
+        <w:rPr>
+          <w:lang w:val="en-GB"/>
+        </w:rPr>
+        <w:t xml:space="preserve"> This was to increase re-usability and readability.</w:t>
       </w:r>
       <w:r>
         <w:rPr>
@@ -607,6 +1880,12 @@
         </w:rPr>
         <w:t xml:space="preserve"> </w:t>
       </w:r>
+      <w:r>
+        <w:rPr>
+          <w:lang w:val="en-GB"/>
+        </w:rPr>
+        <w:t>This was noted by the fact the input could now be altered when creating the stack.</w:t>
+      </w:r>
     </w:p>
     <w:p>
       <w:pPr>
@@ -618,7 +1897,25 @@
         <w:rPr>
           <w:lang w:val="en-GB"/>
         </w:rPr>
-        <w:t>Once a final successful deployment was done then I done all the required tests and took screenshots of the results for the appendix before documenting the conclusion.</w:t>
+        <w:t xml:space="preserve">Once a final successful deployment was done </w:t>
+      </w:r>
+      <w:r>
+        <w:rPr>
+          <w:lang w:val="en-GB"/>
+        </w:rPr>
+        <w:t>and</w:t>
+      </w:r>
+      <w:r>
+        <w:rPr>
+          <w:lang w:val="en-GB"/>
+        </w:rPr>
+        <w:t xml:space="preserve"> all the required tests and screenshots </w:t>
+      </w:r>
+      <w:r>
+        <w:rPr>
+          <w:lang w:val="en-GB"/>
+        </w:rPr>
+        <w:t xml:space="preserve">were taken for appendix the stack was destroyed to terminate billing. </w:t>
       </w:r>
     </w:p>
     <w:p>
@@ -631,14 +1928,80 @@
         <w:rPr>
           <w:lang w:val="en-GB"/>
         </w:rPr>
-        <w:t xml:space="preserve">In summary of the overall solution, I believe it is an okay attempt to deploy a solution using infrastructure as code and it is somewhat proven as repeatable as it was run multiple times during </w:t>
-      </w:r>
-      <w:r>
-        <w:rPr>
-          <w:lang w:val="en-GB"/>
-        </w:rPr>
         <w:lastRenderedPageBreak/>
-        <w:t xml:space="preserve">testing. It is quick to deploy and it passes without error using the default parameters. If I had more time to refactor </w:t>
+        <w:t xml:space="preserve">In summary of the overall solution, </w:t>
+      </w:r>
+      <w:r>
+        <w:rPr>
+          <w:lang w:val="en-GB"/>
+        </w:rPr>
+        <w:t>there was a template created using</w:t>
+      </w:r>
+      <w:r>
+        <w:rPr>
+          <w:lang w:val="en-GB"/>
+        </w:rPr>
+        <w:t xml:space="preserve"> infrastructure as code and it </w:t>
+      </w:r>
+      <w:r>
+        <w:rPr>
+          <w:lang w:val="en-GB"/>
+        </w:rPr>
+        <w:t>was p</w:t>
+      </w:r>
+      <w:r>
+        <w:rPr>
+          <w:lang w:val="en-GB"/>
+        </w:rPr>
+        <w:t>roven as repeatable</w:t>
+      </w:r>
+      <w:r>
+        <w:rPr>
+          <w:lang w:val="en-GB"/>
+        </w:rPr>
+        <w:t xml:space="preserve"> process to create resources. </w:t>
+      </w:r>
+      <w:r>
+        <w:rPr>
+          <w:lang w:val="en-GB"/>
+        </w:rPr>
+        <w:t xml:space="preserve"> </w:t>
+      </w:r>
+      <w:r>
+        <w:rPr>
+          <w:lang w:val="en-GB"/>
+        </w:rPr>
+        <w:t>I</w:t>
+      </w:r>
+      <w:r>
+        <w:rPr>
+          <w:lang w:val="en-GB"/>
+        </w:rPr>
+        <w:t>t was run multiple times during testing</w:t>
+      </w:r>
+      <w:r>
+        <w:rPr>
+          <w:lang w:val="en-GB"/>
+        </w:rPr>
+        <w:t xml:space="preserve"> and consistently gave an expected result in between fixes</w:t>
+      </w:r>
+      <w:r>
+        <w:rPr>
+          <w:lang w:val="en-GB"/>
+        </w:rPr>
+        <w:t>. It is quick to deploy and it passes without error using the default parameters. I</w:t>
+      </w:r>
+      <w:r>
+        <w:rPr>
+          <w:lang w:val="en-GB"/>
+        </w:rPr>
+        <w:t xml:space="preserve">f there was </w:t>
+      </w:r>
+      <w:r>
+        <w:rPr>
+          <w:lang w:val="en-GB"/>
+        </w:rPr>
+        <w:t xml:space="preserve">more time to refactor </w:t>
       </w:r>
       <w:r>
         <w:rPr>
@@ -650,13 +2013,13 @@
         <w:rPr>
           <w:lang w:val="en-GB"/>
         </w:rPr>
-        <w:t>solution,</w:t>
-      </w:r>
-      <w:r>
-        <w:rPr>
-          <w:lang w:val="en-GB"/>
-        </w:rPr>
-        <w:t xml:space="preserve"> I would add in </w:t>
+        <w:t>solution</w:t>
+      </w:r>
+      <w:r>
+        <w:rPr>
+          <w:lang w:val="en-GB"/>
+        </w:rPr>
+        <w:t xml:space="preserve"> then </w:t>
       </w:r>
       <w:r>
         <w:rPr>
@@ -668,13 +2031,285 @@
         <w:rPr>
           <w:lang w:val="en-GB"/>
         </w:rPr>
-        <w:t xml:space="preserve">validation on the input to stop any potential issues with bad data being passed in to the parameters when creating a stack. There is a lot of room for improvement by further templating the script using nested stacks and this does seem very achievable for certain parts especially around the subnetting as it shares much of the same resources with slightly different configurations. Using output references as well would allow you to easily link another resource in the parent or even in another nested template. </w:t>
-      </w:r>
-      <w:r>
-        <w:rPr>
-          <w:lang w:val="en-GB"/>
-        </w:rPr>
-        <w:t>As something that could be shared across a team who might maintain this solution it would be a good starting point and does eliminate the need to manually provision resources for the most part (</w:t>
+        <w:t xml:space="preserve">validation on the input </w:t>
+      </w:r>
+      <w:r>
+        <w:rPr>
+          <w:lang w:val="en-GB"/>
+        </w:rPr>
+        <w:t>would be prioritised to stop bad da</w:t>
+      </w:r>
+      <w:r>
+        <w:rPr>
+          <w:lang w:val="en-GB"/>
+        </w:rPr>
+        <w:t>ta being passed in to the parameters when creating a stack. There is a room for improvement by further</w:t>
+      </w:r>
+      <w:r>
+        <w:rPr>
+          <w:lang w:val="en-GB"/>
+        </w:rPr>
+        <w:t xml:space="preserve"> nested the stacks into smaller more re-usable</w:t>
+      </w:r>
+      <w:r>
+        <w:rPr>
+          <w:lang w:val="en-GB"/>
+        </w:rPr>
+        <w:t xml:space="preserve"> templat</w:t>
+      </w:r>
+      <w:r>
+        <w:rPr>
+          <w:lang w:val="en-GB"/>
+        </w:rPr>
+        <w:t xml:space="preserve">es and areas were identified were this would be possible and of benefit. </w:t>
+      </w:r>
+      <w:r>
+        <w:rPr>
+          <w:lang w:val="en-GB"/>
+        </w:rPr>
+        <w:t xml:space="preserve">Using output references would allow you to easily link another resource in the parent or in another nested template. </w:t>
+      </w:r>
+      <w:r>
+        <w:rPr>
+          <w:lang w:val="en-GB"/>
+        </w:rPr>
+        <w:t>This solution i</w:t>
+      </w:r>
+      <w:r>
+        <w:rPr>
+          <w:lang w:val="en-GB"/>
+        </w:rPr>
+        <w:t xml:space="preserve">s something that could be shared across a team who </w:t>
+      </w:r>
+      <w:r>
+        <w:rPr>
+          <w:lang w:val="en-GB"/>
+        </w:rPr>
+        <w:t>could</w:t>
+      </w:r>
+      <w:r>
+        <w:rPr>
+          <w:lang w:val="en-GB"/>
+        </w:rPr>
+        <w:t xml:space="preserve"> maintain </w:t>
+      </w:r>
+      <w:r>
+        <w:rPr>
+          <w:lang w:val="en-GB"/>
+        </w:rPr>
+        <w:t xml:space="preserve">it, extend it and used it to </w:t>
+      </w:r>
+      <w:r>
+        <w:rPr>
+          <w:lang w:val="en-GB"/>
+        </w:rPr>
+        <w:t>provision resources. There also appears to be metrics on config drift in AWS which is interesting as it is something</w:t>
+      </w:r>
+      <w:r>
+        <w:rPr>
+          <w:lang w:val="en-GB"/>
+        </w:rPr>
+        <w:t xml:space="preserve"> sometimes not</w:t>
+      </w:r>
+      <w:r>
+        <w:rPr>
+          <w:lang w:val="en-GB"/>
+        </w:rPr>
+        <w:t xml:space="preserve"> </w:t>
+      </w:r>
+      <w:r>
+        <w:rPr>
+          <w:lang w:val="en-GB"/>
+        </w:rPr>
+        <w:t>considered</w:t>
+      </w:r>
+      <w:r>
+        <w:rPr>
+          <w:lang w:val="en-GB"/>
+        </w:rPr>
+        <w:t xml:space="preserve"> in </w:t>
+      </w:r>
+      <w:r>
+        <w:rPr>
+          <w:lang w:val="en-GB"/>
+        </w:rPr>
+        <w:t xml:space="preserve">IaC </w:t>
+      </w:r>
+      <w:r>
+        <w:rPr>
+          <w:lang w:val="en-GB"/>
+        </w:rPr>
+        <w:t>solutions w</w:t>
+      </w:r>
+      <w:r>
+        <w:rPr>
+          <w:lang w:val="en-GB"/>
+        </w:rPr>
+        <w:t>h</w:t>
+      </w:r>
+      <w:r>
+        <w:rPr>
+          <w:lang w:val="en-GB"/>
+        </w:rPr>
+        <w:t xml:space="preserve">ere changes </w:t>
+      </w:r>
+      <w:r>
+        <w:rPr>
+          <w:lang w:val="en-GB"/>
+        </w:rPr>
+        <w:t>can be</w:t>
+      </w:r>
+      <w:r>
+        <w:rPr>
+          <w:lang w:val="en-GB"/>
+        </w:rPr>
+        <w:t xml:space="preserve"> made</w:t>
+      </w:r>
+      <w:r>
+        <w:rPr>
+          <w:lang w:val="en-GB"/>
+        </w:rPr>
+        <w:t xml:space="preserve"> to resources manually</w:t>
+      </w:r>
+      <w:r>
+        <w:rPr>
+          <w:lang w:val="en-GB"/>
+        </w:rPr>
+        <w:t xml:space="preserve"> post deployment and not updated in the </w:t>
+      </w:r>
+      <w:r>
+        <w:rPr>
+          <w:lang w:val="en-GB"/>
+        </w:rPr>
+        <w:t>deployment template</w:t>
+      </w:r>
+      <w:r>
+        <w:rPr>
+          <w:lang w:val="en-GB"/>
+        </w:rPr>
+        <w:t xml:space="preserve">. This causes issues in future deployments where new configurations can be lost or resources downgraded. Using infrastructure as code </w:t>
+      </w:r>
+      <w:r>
+        <w:rPr>
+          <w:lang w:val="en-GB"/>
+        </w:rPr>
+        <w:t xml:space="preserve">exclusively for resource deployment and configuration </w:t>
+      </w:r>
+      <w:r>
+        <w:rPr>
+          <w:lang w:val="en-GB"/>
+        </w:rPr>
+        <w:t xml:space="preserve">is a good way to tackle this and metrics like config drift enhance that further. </w:t>
+      </w:r>
+      <w:r>
+        <w:rPr>
+          <w:lang w:val="en-GB"/>
+        </w:rPr>
+        <w:br/>
+      </w:r>
+      <w:r>
+        <w:rPr>
+          <w:lang w:val="en-GB"/>
+        </w:rPr>
+        <w:br/>
+        <w:t xml:space="preserve">At a high level as a solution for the business and their use case </w:t>
+      </w:r>
+      <w:r>
+        <w:rPr>
+          <w:lang w:val="en-GB"/>
+        </w:rPr>
+        <w:t>this is good foundation but with no</w:t>
+      </w:r>
+      <w:r>
+        <w:rPr>
+          <w:lang w:val="en-GB"/>
+        </w:rPr>
+        <w:t xml:space="preserve"> actual database or frontend serve</w:t>
+      </w:r>
+      <w:r>
+        <w:rPr>
+          <w:lang w:val="en-GB"/>
+        </w:rPr>
+        <w:t>d</w:t>
+      </w:r>
+      <w:r>
+        <w:rPr>
+          <w:lang w:val="en-GB"/>
+        </w:rPr>
+        <w:t xml:space="preserve"> currently. </w:t>
+      </w:r>
+      <w:r>
+        <w:rPr>
+          <w:lang w:val="en-GB"/>
+        </w:rPr>
+        <w:t xml:space="preserve"> </w:t>
+      </w:r>
+      <w:r>
+        <w:rPr>
+          <w:lang w:val="en-GB"/>
+        </w:rPr>
+        <w:t>T</w:t>
+      </w:r>
+      <w:r>
+        <w:rPr>
+          <w:lang w:val="en-GB"/>
+        </w:rPr>
+        <w:t xml:space="preserve">his would not be difficult to extend on the current infrastructure. </w:t>
+      </w:r>
+      <w:r>
+        <w:rPr>
+          <w:lang w:val="en-GB"/>
+        </w:rPr>
+        <w:t xml:space="preserve">A MySQL database and </w:t>
+      </w:r>
+      <w:r>
+        <w:rPr>
+          <w:lang w:val="en-GB"/>
+        </w:rPr>
+        <w:t>so</w:t>
+      </w:r>
+      <w:r>
+        <w:rPr>
+          <w:lang w:val="en-GB"/>
+        </w:rPr>
+        <w:t xml:space="preserve">mething to serve a webpage on the existing resources </w:t>
+      </w:r>
+      <w:r>
+        <w:rPr>
+          <w:lang w:val="en-GB"/>
+        </w:rPr>
+        <w:t>would fulfil the requirements with</w:t>
+      </w:r>
+      <w:r>
+        <w:rPr>
+          <w:lang w:val="en-GB"/>
+        </w:rPr>
+        <w:t xml:space="preserve"> further configuration to the templates to deploy the required security groups and resources.</w:t>
+      </w:r>
+      <w:r>
+        <w:rPr>
+          <w:lang w:val="en-GB"/>
+        </w:rPr>
+        <w:t xml:space="preserve"> The solution that is provided for infrastructure as code means that if more than one developer or stakeholder required it then it could be easily </w:t>
+      </w:r>
+      <w:r>
+        <w:rPr>
+          <w:lang w:val="en-GB"/>
+        </w:rPr>
+        <w:t xml:space="preserve">modified and extended on. It also will produce repeatable and predictable results due to the design in comparison to a work instruction that might require a stakeholder to follow steps to deploy the same infrastructure via the UI or console. Infrastructure as code minimises human error and with correct validation will ensure consistent results. </w:t>
+      </w:r>
+    </w:p>
+    <w:p>
+      <w:pPr>
+        <w:rPr>
+          <w:lang w:val="en-GB"/>
+        </w:rPr>
+      </w:pPr>
+      <w:r>
+        <w:rPr>
+          <w:lang w:val="en-GB"/>
+        </w:rPr>
+        <w:t xml:space="preserve">The security of the resources is good and does employ a block all but allow necessary approach rather than being too open to external actors. The points noted around the shared </w:t>
       </w:r>
       <w:r>
         <w:rPr>
@@ -686,99 +2321,55 @@
         <w:rPr>
           <w:lang w:val="en-GB"/>
         </w:rPr>
-        <w:t xml:space="preserve"> key pair here). There also appears to be metrics on config drift in AWS which is interesting as it is something I have seen in other solutions were changes are made</w:t>
-      </w:r>
-      <w:r>
-        <w:rPr>
-          <w:lang w:val="en-GB"/>
-        </w:rPr>
-        <w:t xml:space="preserve"> to resources manually</w:t>
-      </w:r>
-      <w:r>
-        <w:rPr>
-          <w:lang w:val="en-GB"/>
-        </w:rPr>
-        <w:t xml:space="preserve"> post deployment and not updated in the </w:t>
-      </w:r>
-      <w:r>
-        <w:rPr>
-          <w:lang w:val="en-GB"/>
-        </w:rPr>
-        <w:t>deployment template</w:t>
-      </w:r>
-      <w:r>
-        <w:rPr>
-          <w:lang w:val="en-GB"/>
-        </w:rPr>
-        <w:t xml:space="preserve">. This causes issues in future deployments where new configurations can be lost or resources downgraded. Using infrastructure as code is a good way to tackle this and metrics like config drift enhance that further. </w:t>
-      </w:r>
-      <w:r>
-        <w:rPr>
-          <w:lang w:val="en-GB"/>
-        </w:rPr>
-        <w:br/>
-      </w:r>
-      <w:r>
-        <w:rPr>
-          <w:lang w:val="en-GB"/>
-        </w:rPr>
-        <w:br/>
-        <w:t>At a high level as a solution for the business and their use case I would say it is</w:t>
-      </w:r>
-      <w:r>
-        <w:rPr>
-          <w:lang w:val="en-GB"/>
-        </w:rPr>
-        <w:t xml:space="preserve"> near</w:t>
-      </w:r>
-      <w:r>
-        <w:rPr>
-          <w:lang w:val="en-GB"/>
-        </w:rPr>
-        <w:t xml:space="preserve"> the mark as it has no actual database or frontend serve</w:t>
-      </w:r>
-      <w:r>
-        <w:rPr>
-          <w:lang w:val="en-GB"/>
-        </w:rPr>
-        <w:t>d</w:t>
-      </w:r>
-      <w:r>
-        <w:rPr>
-          <w:lang w:val="en-GB"/>
-        </w:rPr>
-        <w:t xml:space="preserve"> but this would not be difficult to extend on the current infrastructure. </w:t>
-      </w:r>
-      <w:r>
-        <w:rPr>
-          <w:lang w:val="en-GB"/>
-        </w:rPr>
-        <w:t xml:space="preserve">A MySQL database and something to serve a webpage would be sufficient on the existing resources </w:t>
-      </w:r>
-      <w:r>
-        <w:rPr>
-          <w:lang w:val="en-GB"/>
-        </w:rPr>
-        <w:t xml:space="preserve">after </w:t>
-      </w:r>
-      <w:r>
-        <w:rPr>
-          <w:lang w:val="en-GB"/>
-        </w:rPr>
-        <w:t>some further configuration to the templates to deploy the required security groups and resources.</w:t>
-      </w:r>
-    </w:p>
-    <w:p>
-      <w:pPr>
-        <w:rPr>
-          <w:lang w:val="en-GB"/>
-        </w:rPr>
-      </w:pPr>
-      <w:r>
-        <w:rPr>
-          <w:lang w:val="en-GB"/>
-        </w:rPr>
-        <w:t xml:space="preserve">The security of the resources is good and does employ a block all but allow necessary approach rather than being too open to external actors. The points noted around the shared </w:t>
+        <w:t xml:space="preserve"> key pair would improve this further and considerations would need to be made if extending the solution further in terms of database access etc</w:t>
+      </w:r>
+      <w:r>
+        <w:rPr>
+          <w:lang w:val="en-GB"/>
+        </w:rPr>
+        <w:t xml:space="preserve">. Only allowing specific IPs to connect to the </w:t>
+      </w:r>
+      <w:r>
+        <w:rPr>
+          <w:lang w:val="en-GB"/>
+        </w:rPr>
+        <w:t xml:space="preserve">jumpbox </w:t>
+      </w:r>
+      <w:r>
+        <w:rPr>
+          <w:lang w:val="en-GB"/>
+        </w:rPr>
+        <w:t xml:space="preserve">instance </w:t>
+      </w:r>
+      <w:r>
+        <w:rPr>
+          <w:lang w:val="en-GB"/>
+        </w:rPr>
+        <w:t xml:space="preserve">would </w:t>
+      </w:r>
+      <w:r>
+        <w:rPr>
+          <w:lang w:val="en-GB"/>
+        </w:rPr>
+        <w:t xml:space="preserve">further enhance security and </w:t>
+      </w:r>
+      <w:r>
+        <w:rPr>
+          <w:lang w:val="en-GB"/>
+        </w:rPr>
+        <w:t>reject attempts to connect from unknown IP addresses</w:t>
+      </w:r>
+      <w:r>
+        <w:rPr>
+          <w:lang w:val="en-GB"/>
+        </w:rPr>
+        <w:t xml:space="preserve">. This would </w:t>
+      </w:r>
+      <w:r>
+        <w:rPr>
+          <w:lang w:val="en-GB"/>
+        </w:rPr>
+        <w:t xml:space="preserve">greatly reduce the attack vector if the </w:t>
       </w:r>
       <w:r>
         <w:rPr>
@@ -790,45 +2381,75 @@
         <w:rPr>
           <w:lang w:val="en-GB"/>
         </w:rPr>
-        <w:t xml:space="preserve"> key pair would improve this further and considerations would need to be made if extending the solution further in terms of database access etc.  </w:t>
-      </w:r>
-      <w:r>
-        <w:rPr>
-          <w:lang w:val="en-GB"/>
-        </w:rPr>
-        <w:t>I don’t have a fixed IP but another option is to restrict the jumpbox to a set IP or collection of know</w:t>
-      </w:r>
-      <w:r>
-        <w:rPr>
-          <w:lang w:val="en-GB"/>
-        </w:rPr>
-        <w:t>n</w:t>
-      </w:r>
-      <w:r>
-        <w:rPr>
-          <w:lang w:val="en-GB"/>
-        </w:rPr>
-        <w:t xml:space="preserve"> IPs if necessary. This would reject attempts to connect from unknown IP addresses and greatly reduce the attack vector if the </w:t>
-      </w:r>
-      <w:r>
-        <w:rPr>
-          <w:lang w:val="en-GB"/>
-        </w:rPr>
-        <w:t>SSH</w:t>
-      </w:r>
-      <w:r>
-        <w:rPr>
-          <w:lang w:val="en-GB"/>
-        </w:rPr>
-        <w:t xml:space="preserve"> key was lost. </w:t>
-      </w:r>
-    </w:p>
-    <w:p>
-      <w:r>
-        <w:rPr>
-          <w:lang w:val="en-GB"/>
-        </w:rPr>
-        <w:t xml:space="preserve">The last point on reliability and high availability I think is okay but I don’t understand exactly why the solution is split into four different instances. If I was doing disaster recovery or high availability for a solution then it would be replicating the </w:t>
+        <w:t xml:space="preserve"> key was lost</w:t>
+      </w:r>
+      <w:r>
+        <w:rPr>
+          <w:lang w:val="en-GB"/>
+        </w:rPr>
+        <w:t xml:space="preserve"> or compromised</w:t>
+      </w:r>
+      <w:r>
+        <w:rPr>
+          <w:lang w:val="en-GB"/>
+        </w:rPr>
+        <w:t xml:space="preserve">. </w:t>
+      </w:r>
+    </w:p>
+    <w:p>
+      <w:r>
+        <w:rPr>
+          <w:lang w:val="en-GB"/>
+        </w:rPr>
+        <w:t xml:space="preserve">The last point on reliability and high availability </w:t>
+      </w:r>
+      <w:r>
+        <w:rPr>
+          <w:lang w:val="en-GB"/>
+        </w:rPr>
+        <w:t>brought some confusion on</w:t>
+      </w:r>
+      <w:r>
+        <w:rPr>
+          <w:lang w:val="en-GB"/>
+        </w:rPr>
+        <w:t xml:space="preserve"> why the solution is split into four different instances. If disaster recovery or high availability</w:t>
+      </w:r>
+      <w:r>
+        <w:rPr>
+          <w:lang w:val="en-GB"/>
+        </w:rPr>
+        <w:t xml:space="preserve"> was critical for this solution then</w:t>
+      </w:r>
+      <w:r>
+        <w:rPr>
+          <w:lang w:val="en-GB"/>
+        </w:rPr>
+        <w:t xml:space="preserve"> it </w:t>
+      </w:r>
+      <w:r>
+        <w:rPr>
+          <w:lang w:val="en-GB"/>
+        </w:rPr>
+        <w:t>sh</w:t>
+      </w:r>
+      <w:r>
+        <w:rPr>
+          <w:lang w:val="en-GB"/>
+        </w:rPr>
+        <w:t>ould be replicat</w:t>
+      </w:r>
+      <w:r>
+        <w:rPr>
+          <w:lang w:val="en-GB"/>
+        </w:rPr>
+        <w:t>ing t</w:t>
+      </w:r>
+      <w:r>
+        <w:rPr>
+          <w:lang w:val="en-GB"/>
+        </w:rPr>
+        <w:t xml:space="preserve">he </w:t>
       </w:r>
       <w:r>
         <w:rPr>
@@ -840,7 +2461,91 @@
         <w:rPr>
           <w:lang w:val="en-GB"/>
         </w:rPr>
-        <w:t xml:space="preserve">resources across zones so that if one goes down then the other zone would be the failover. In this case it looks like you will either lose the backend and jumpbox or the frontend and database. I thought it might just be to demonstrate connecting to different resources in a VPC across availability zones but there are two availability zones as described in brief so this should be sufficient for customer. There is a cost/benefit analysis with every DR/HA solution and in this case, I think we are okay. </w:t>
+        <w:t xml:space="preserve">resources across zones so that if one goes down then the other zone would be the failover. In this case it looks like </w:t>
+      </w:r>
+      <w:r>
+        <w:rPr>
+          <w:lang w:val="en-GB"/>
+        </w:rPr>
+        <w:t>it</w:t>
+      </w:r>
+      <w:r>
+        <w:rPr>
+          <w:lang w:val="en-GB"/>
+        </w:rPr>
+        <w:t xml:space="preserve"> will either lose the backend and jumpbox or the frontend and database</w:t>
+      </w:r>
+      <w:r>
+        <w:rPr>
+          <w:lang w:val="en-GB"/>
+        </w:rPr>
+        <w:t xml:space="preserve"> if one region goes down</w:t>
+      </w:r>
+      <w:r>
+        <w:rPr>
+          <w:lang w:val="en-GB"/>
+        </w:rPr>
+        <w:t xml:space="preserve">. </w:t>
+      </w:r>
+      <w:r>
+        <w:rPr>
+          <w:lang w:val="en-GB"/>
+        </w:rPr>
+        <w:t>I</w:t>
+      </w:r>
+      <w:r>
+        <w:rPr>
+          <w:lang w:val="en-GB"/>
+        </w:rPr>
+        <w:t xml:space="preserve">t might just be </w:t>
+      </w:r>
+      <w:r>
+        <w:rPr>
+          <w:lang w:val="en-GB"/>
+        </w:rPr>
+        <w:t xml:space="preserve">described like this </w:t>
+      </w:r>
+      <w:r>
+        <w:rPr>
+          <w:lang w:val="en-GB"/>
+        </w:rPr>
+        <w:t xml:space="preserve">to demonstrate connecting to different resources in a VPC across availability zones but there are two availability zones as described in brief so this should be sufficient for </w:t>
+      </w:r>
+      <w:r>
+        <w:rPr>
+          <w:lang w:val="en-GB"/>
+        </w:rPr>
+        <w:t xml:space="preserve">a </w:t>
+      </w:r>
+      <w:r>
+        <w:rPr>
+          <w:lang w:val="en-GB"/>
+        </w:rPr>
+        <w:t>customer</w:t>
+      </w:r>
+      <w:r>
+        <w:rPr>
+          <w:lang w:val="en-GB"/>
+        </w:rPr>
+        <w:t xml:space="preserve"> hosting resources in either availability zone</w:t>
+      </w:r>
+      <w:r>
+        <w:rPr>
+          <w:lang w:val="en-GB"/>
+        </w:rPr>
+        <w:t>. There is a cost/benefit analysis with every DR/HA solution and in this case</w:t>
+      </w:r>
+      <w:r>
+        <w:rPr>
+          <w:lang w:val="en-GB"/>
+        </w:rPr>
+        <w:t xml:space="preserve"> it meets a good standard</w:t>
+      </w:r>
+      <w:r>
+        <w:rPr>
+          <w:lang w:val="en-GB"/>
+        </w:rPr>
+        <w:t xml:space="preserve">. </w:t>
       </w:r>
     </w:p>
     <w:p>
@@ -877,26 +2582,16 @@
         <w:t>References</w:t>
       </w:r>
     </w:p>
-    <w:p/>
-    <w:p/>
     <w:p>
       <w:r>
         <w:rPr>
           <w:b/>
           <w:bCs/>
         </w:rPr>
-        <w:t xml:space="preserve">Ryan Schachte (2018) </w:t>
-      </w:r>
-      <w:r>
-        <w:t>Subnets for your VPC</w:t>
-      </w:r>
-      <w:r>
-        <w:t xml:space="preserve"> - Amazon Virtual Private Cloud. Available at:</w:t>
-      </w:r>
-    </w:p>
-    <w:p>
-      <w:r>
-        <w:t>https://www.youtube.com/watch?v=z07HTSzzp3o (Accessed 15 November 2022)</w:t>
+        <w:t>John Burke</w:t>
+      </w:r>
+      <w:r>
+        <w:t>, What is CIDR (Classless Inter-Domain Routing or supernetting)? (2022) TechTarget. Available at: https://www.techtarget.com/searchnetworking/definition/CIDR (Accessed 15 November 2022).</w:t>
       </w:r>
     </w:p>
     <w:p>
@@ -905,10 +2600,18 @@
           <w:b/>
           <w:bCs/>
         </w:rPr>
+        <w:t xml:space="preserve">Ryan Schachte (2018) </w:t>
+      </w:r>
+      <w:r>
         <w:t>Subnets for your VPC</w:t>
       </w:r>
       <w:r>
-        <w:t xml:space="preserve"> (2022) Available at: https://docs.aws.amazon.com/vpc/latest/userguide/configure-subnets.html (Accessed 15 November 2022)</w:t>
+        <w:t xml:space="preserve"> - Amazon Virtual Private Cloud. Available at:</w:t>
+      </w:r>
+    </w:p>
+    <w:p>
+      <w:r>
+        <w:t>https://www.youtube.com/watch?v=z07HTSzzp3o (Accessed 15 November 2022)</w:t>
       </w:r>
     </w:p>
     <w:p>
@@ -917,10 +2620,10 @@
           <w:b/>
           <w:bCs/>
         </w:rPr>
-        <w:t>AWS CloudFormation VPC template</w:t>
-      </w:r>
-      <w:r>
-        <w:t xml:space="preserve"> (2022) Available at: https://docs.aws.amazon.com/codebuild/latest/userguide/cloudformation-vpc-template.html (Accessed 15 November 2022)</w:t>
+        <w:t>Subnets for your VPC</w:t>
+      </w:r>
+      <w:r>
+        <w:t xml:space="preserve"> (2022) Available at: https://docs.aws.amazon.com/vpc/latest/userguide/configure-subnets.html (Accessed 15 November 2022)</w:t>
       </w:r>
     </w:p>
     <w:p>
@@ -929,10 +2632,10 @@
           <w:b/>
           <w:bCs/>
         </w:rPr>
-        <w:t>AWS::EC2::Instance</w:t>
-      </w:r>
-      <w:r>
-        <w:t xml:space="preserve"> (2022) Available at: https://docs.aws.amazon.com/AWSCloudFormation/latest/UserGuide/aws-properties-ec2-instance.html (Accessed 15 November 2022)</w:t>
+        <w:t>AWS CloudFormation VPC template</w:t>
+      </w:r>
+      <w:r>
+        <w:t xml:space="preserve"> (2022) Available at: https://docs.aws.amazon.com/codebuild/latest/userguide/cloudformation-vpc-template.html (Accessed 15 November 2022)</w:t>
       </w:r>
     </w:p>
     <w:p>
@@ -941,10 +2644,10 @@
           <w:b/>
           <w:bCs/>
         </w:rPr>
-        <w:t>AWS::EC2::SecurityGroup</w:t>
-      </w:r>
-      <w:r>
-        <w:t xml:space="preserve"> (2022) Available at: https://docs.aws.amazon.com/AWSCloudFormation/latest/UserGuide/aws-properties-ec2-security-group.html (Accessed 15 November 2022)</w:t>
+        <w:t>AWS::EC2::Instance</w:t>
+      </w:r>
+      <w:r>
+        <w:t xml:space="preserve"> (2022) Available at: https://docs.aws.amazon.com/AWSCloudFormation/latest/UserGuide/aws-properties-ec2-instance.html (Accessed 15 November 2022)</w:t>
       </w:r>
     </w:p>
     <w:p>
@@ -953,10 +2656,10 @@
           <w:b/>
           <w:bCs/>
         </w:rPr>
-        <w:t>AWS::EC2::Route</w:t>
-      </w:r>
-      <w:r>
-        <w:t xml:space="preserve"> (2022) Available at: https://docs.aws.amazon.com/AWSCloudFormation/latest/UserGuide/aws-resource-ec2-route.html (Accessed 15 November 2022)</w:t>
+        <w:t>AWS::EC2::SecurityGroup</w:t>
+      </w:r>
+      <w:r>
+        <w:t xml:space="preserve"> (2022) Available at: https://docs.aws.amazon.com/AWSCloudFormation/latest/UserGuide/aws-properties-ec2-security-group.html (Accessed 15 November 2022)</w:t>
       </w:r>
     </w:p>
     <w:p>
@@ -965,13 +2668,24 @@
           <w:b/>
           <w:bCs/>
         </w:rPr>
+        <w:t>AWS::EC2::Route</w:t>
+      </w:r>
+      <w:r>
+        <w:t xml:space="preserve"> (2022) Available at: https://docs.aws.amazon.com/AWSCloudFormation/latest/UserGuide/aws-resource-ec2-route.html (Accessed 15 November 2022)</w:t>
+      </w:r>
+    </w:p>
+    <w:p>
+      <w:r>
+        <w:rPr>
+          <w:b/>
+          <w:bCs/>
+        </w:rPr>
         <w:t>AWS::EC2::RouteTable</w:t>
       </w:r>
       <w:r>
         <w:t xml:space="preserve"> (2022) Available at: https://docs.aws.amazon.com/AWSCloudFormation/latest/UserGuide/aws-resource-ec2-routetable.html (Accessed 15 November 2022)</w:t>
       </w:r>
     </w:p>
-    <w:p/>
     <w:p>
       <w:pPr>
         <w:rPr>

</xml_diff>